<commit_message>
Burndown chart og rapport hyggenygge
</commit_message>
<xml_diff>
--- a/Rapport/KINO Management System.docx
+++ b/Rapport/KINO Management System.docx
@@ -845,14 +845,7 @@
     </w:sdt>
     <w:sdt>
       <w:sdtPr>
-        <w:rPr>
-          <w:caps w:val="0"/>
-          <w:color w:val="auto"/>
-          <w:spacing w:val="0"/>
-          <w:sz w:val="20"/>
-          <w:szCs w:val="20"/>
-        </w:rPr>
-        <w:id w:val="-1866281064"/>
+        <w:id w:val="-990245247"/>
         <w:docPartObj>
           <w:docPartGallery w:val="Table of Contents"/>
           <w:docPartUnique/>
@@ -862,6 +855,11 @@
         <w:rPr>
           <w:b/>
           <w:bCs/>
+          <w:caps w:val="0"/>
+          <w:color w:val="auto"/>
+          <w:spacing w:val="0"/>
+          <w:sz w:val="20"/>
+          <w:szCs w:val="20"/>
         </w:rPr>
       </w:sdtEndPr>
       <w:sdtContent>
@@ -907,7 +905,7 @@
             </w:rPr>
             <w:fldChar w:fldCharType="separate"/>
           </w:r>
-          <w:hyperlink w:anchor="_Toc526853833" w:history="1">
+          <w:hyperlink w:anchor="_Toc527101609" w:history="1">
             <w:r>
               <w:rPr>
                 <w:rStyle w:val="Hyperlink"/>
@@ -934,7 +932,7 @@
                 <w:noProof/>
                 <w:webHidden/>
               </w:rPr>
-              <w:instrText xml:space="preserve"> PAGEREF _Toc526853833 \h </w:instrText>
+              <w:instrText xml:space="preserve"> PAGEREF _Toc527101609 \h </w:instrText>
             </w:r>
             <w:r>
               <w:rPr>
@@ -978,7 +976,7 @@
               <w:lang w:eastAsia="da-DK"/>
             </w:rPr>
           </w:pPr>
-          <w:hyperlink w:anchor="_Toc526853834" w:history="1">
+          <w:hyperlink w:anchor="_Toc527101610" w:history="1">
             <w:r>
               <w:rPr>
                 <w:rStyle w:val="Hyperlink"/>
@@ -1005,7 +1003,7 @@
                 <w:noProof/>
                 <w:webHidden/>
               </w:rPr>
-              <w:instrText xml:space="preserve"> PAGEREF _Toc526853834 \h </w:instrText>
+              <w:instrText xml:space="preserve"> PAGEREF _Toc527101610 \h </w:instrText>
             </w:r>
             <w:r>
               <w:rPr>
@@ -1049,7 +1047,7 @@
               <w:lang w:eastAsia="da-DK"/>
             </w:rPr>
           </w:pPr>
-          <w:hyperlink w:anchor="_Toc526853835" w:history="1">
+          <w:hyperlink w:anchor="_Toc527101611" w:history="1">
             <w:r>
               <w:rPr>
                 <w:rStyle w:val="Hyperlink"/>
@@ -1076,7 +1074,7 @@
                 <w:noProof/>
                 <w:webHidden/>
               </w:rPr>
-              <w:instrText xml:space="preserve"> PAGEREF _Toc526853835 \h </w:instrText>
+              <w:instrText xml:space="preserve"> PAGEREF _Toc527101611 \h </w:instrText>
             </w:r>
             <w:r>
               <w:rPr>
@@ -1120,7 +1118,7 @@
               <w:lang w:eastAsia="da-DK"/>
             </w:rPr>
           </w:pPr>
-          <w:hyperlink w:anchor="_Toc526853836" w:history="1">
+          <w:hyperlink w:anchor="_Toc527101612" w:history="1">
             <w:r>
               <w:rPr>
                 <w:rStyle w:val="Hyperlink"/>
@@ -1147,7 +1145,7 @@
                 <w:noProof/>
                 <w:webHidden/>
               </w:rPr>
-              <w:instrText xml:space="preserve"> PAGEREF _Toc526853836 \h </w:instrText>
+              <w:instrText xml:space="preserve"> PAGEREF _Toc527101612 \h </w:instrText>
             </w:r>
             <w:r>
               <w:rPr>
@@ -1191,7 +1189,7 @@
               <w:lang w:eastAsia="da-DK"/>
             </w:rPr>
           </w:pPr>
-          <w:hyperlink w:anchor="_Toc526853837" w:history="1">
+          <w:hyperlink w:anchor="_Toc527101613" w:history="1">
             <w:r>
               <w:rPr>
                 <w:rStyle w:val="Hyperlink"/>
@@ -1218,7 +1216,7 @@
                 <w:noProof/>
                 <w:webHidden/>
               </w:rPr>
-              <w:instrText xml:space="preserve"> PAGEREF _Toc526853837 \h </w:instrText>
+              <w:instrText xml:space="preserve"> PAGEREF _Toc527101613 \h </w:instrText>
             </w:r>
             <w:r>
               <w:rPr>
@@ -1262,7 +1260,7 @@
               <w:lang w:eastAsia="da-DK"/>
             </w:rPr>
           </w:pPr>
-          <w:hyperlink w:anchor="_Toc526853838" w:history="1">
+          <w:hyperlink w:anchor="_Toc527101614" w:history="1">
             <w:r>
               <w:rPr>
                 <w:rStyle w:val="Hyperlink"/>
@@ -1289,7 +1287,7 @@
                 <w:noProof/>
                 <w:webHidden/>
               </w:rPr>
-              <w:instrText xml:space="preserve"> PAGEREF _Toc526853838 \h </w:instrText>
+              <w:instrText xml:space="preserve"> PAGEREF _Toc527101614 \h </w:instrText>
             </w:r>
             <w:r>
               <w:rPr>
@@ -1333,7 +1331,7 @@
               <w:lang w:eastAsia="da-DK"/>
             </w:rPr>
           </w:pPr>
-          <w:hyperlink w:anchor="_Toc526853839" w:history="1">
+          <w:hyperlink w:anchor="_Toc527101615" w:history="1">
             <w:r>
               <w:rPr>
                 <w:rStyle w:val="Hyperlink"/>
@@ -1360,7 +1358,7 @@
                 <w:noProof/>
                 <w:webHidden/>
               </w:rPr>
-              <w:instrText xml:space="preserve"> PAGEREF _Toc526853839 \h </w:instrText>
+              <w:instrText xml:space="preserve"> PAGEREF _Toc527101615 \h </w:instrText>
             </w:r>
             <w:r>
               <w:rPr>
@@ -1404,7 +1402,7 @@
               <w:lang w:eastAsia="da-DK"/>
             </w:rPr>
           </w:pPr>
-          <w:hyperlink w:anchor="_Toc526853840" w:history="1">
+          <w:hyperlink w:anchor="_Toc527101616" w:history="1">
             <w:r>
               <w:rPr>
                 <w:rStyle w:val="Hyperlink"/>
@@ -1431,7 +1429,7 @@
                 <w:noProof/>
                 <w:webHidden/>
               </w:rPr>
-              <w:instrText xml:space="preserve"> PAGEREF _Toc526853840 \h </w:instrText>
+              <w:instrText xml:space="preserve"> PAGEREF _Toc527101616 \h </w:instrText>
             </w:r>
             <w:r>
               <w:rPr>
@@ -1475,7 +1473,7 @@
               <w:lang w:eastAsia="da-DK"/>
             </w:rPr>
           </w:pPr>
-          <w:hyperlink w:anchor="_Toc526853841" w:history="1">
+          <w:hyperlink w:anchor="_Toc527101617" w:history="1">
             <w:r>
               <w:rPr>
                 <w:rStyle w:val="Hyperlink"/>
@@ -1502,7 +1500,7 @@
                 <w:noProof/>
                 <w:webHidden/>
               </w:rPr>
-              <w:instrText xml:space="preserve"> PAGEREF _Toc526853841 \h </w:instrText>
+              <w:instrText xml:space="preserve"> PAGEREF _Toc527101617 \h </w:instrText>
             </w:r>
             <w:r>
               <w:rPr>
@@ -1546,13 +1544,13 @@
               <w:lang w:eastAsia="da-DK"/>
             </w:rPr>
           </w:pPr>
-          <w:hyperlink w:anchor="_Toc526853842" w:history="1">
+          <w:hyperlink w:anchor="_Toc527101618" w:history="1">
             <w:r>
               <w:rPr>
                 <w:rStyle w:val="Hyperlink"/>
                 <w:noProof/>
               </w:rPr>
-              <w:t>User stories:</w:t>
+              <w:t>User stories uge 1</w:t>
             </w:r>
             <w:r>
               <w:rPr>
@@ -1573,7 +1571,78 @@
                 <w:noProof/>
                 <w:webHidden/>
               </w:rPr>
-              <w:instrText xml:space="preserve"> PAGEREF _Toc526853842 \h </w:instrText>
+              <w:instrText xml:space="preserve"> PAGEREF _Toc527101618 \h </w:instrText>
+            </w:r>
+            <w:r>
+              <w:rPr>
+                <w:noProof/>
+                <w:webHidden/>
+              </w:rPr>
+            </w:r>
+            <w:r>
+              <w:rPr>
+                <w:noProof/>
+                <w:webHidden/>
+              </w:rPr>
+              <w:fldChar w:fldCharType="separate"/>
+            </w:r>
+            <w:r>
+              <w:rPr>
+                <w:noProof/>
+                <w:webHidden/>
+              </w:rPr>
+              <w:t>3</w:t>
+            </w:r>
+            <w:r>
+              <w:rPr>
+                <w:noProof/>
+                <w:webHidden/>
+              </w:rPr>
+              <w:fldChar w:fldCharType="end"/>
+            </w:r>
+          </w:hyperlink>
+        </w:p>
+        <w:p>
+          <w:pPr>
+            <w:pStyle w:val="Indholdsfortegnelse2"/>
+            <w:tabs>
+              <w:tab w:val="right" w:leader="dot" w:pos="9628"/>
+            </w:tabs>
+            <w:rPr>
+              <w:noProof/>
+              <w:sz w:val="22"/>
+              <w:szCs w:val="22"/>
+              <w:lang w:eastAsia="da-DK"/>
+            </w:rPr>
+          </w:pPr>
+          <w:hyperlink w:anchor="_Toc527101619" w:history="1">
+            <w:r>
+              <w:rPr>
+                <w:rStyle w:val="Hyperlink"/>
+                <w:noProof/>
+              </w:rPr>
+              <w:t>Tasks</w:t>
+            </w:r>
+            <w:r>
+              <w:rPr>
+                <w:noProof/>
+                <w:webHidden/>
+              </w:rPr>
+              <w:tab/>
+            </w:r>
+            <w:r>
+              <w:rPr>
+                <w:noProof/>
+                <w:webHidden/>
+              </w:rPr>
+              <w:fldChar w:fldCharType="begin"/>
+            </w:r>
+            <w:r>
+              <w:rPr>
+                <w:noProof/>
+                <w:webHidden/>
+              </w:rPr>
+              <w:instrText xml:space="preserve"> PAGEREF _Toc527101619 \h </w:instrText>
             </w:r>
             <w:r>
               <w:rPr>
@@ -1617,7 +1686,7 @@
               <w:lang w:eastAsia="da-DK"/>
             </w:rPr>
           </w:pPr>
-          <w:hyperlink w:anchor="_Toc526853843" w:history="1">
+          <w:hyperlink w:anchor="_Toc527101620" w:history="1">
             <w:r>
               <w:rPr>
                 <w:rStyle w:val="Hyperlink"/>
@@ -1644,7 +1713,7 @@
                 <w:noProof/>
                 <w:webHidden/>
               </w:rPr>
-              <w:instrText xml:space="preserve"> PAGEREF _Toc526853843 \h </w:instrText>
+              <w:instrText xml:space="preserve"> PAGEREF _Toc527101620 \h </w:instrText>
             </w:r>
             <w:r>
               <w:rPr>
@@ -1665,6 +1734,148 @@
                 <w:webHidden/>
               </w:rPr>
               <w:t>4</w:t>
+            </w:r>
+            <w:r>
+              <w:rPr>
+                <w:noProof/>
+                <w:webHidden/>
+              </w:rPr>
+              <w:fldChar w:fldCharType="end"/>
+            </w:r>
+          </w:hyperlink>
+        </w:p>
+        <w:p>
+          <w:pPr>
+            <w:pStyle w:val="Indholdsfortegnelse3"/>
+            <w:tabs>
+              <w:tab w:val="right" w:leader="dot" w:pos="9628"/>
+            </w:tabs>
+            <w:rPr>
+              <w:noProof/>
+              <w:sz w:val="22"/>
+              <w:szCs w:val="22"/>
+              <w:lang w:eastAsia="da-DK"/>
+            </w:rPr>
+          </w:pPr>
+          <w:hyperlink w:anchor="_Toc527101621" w:history="1">
+            <w:r>
+              <w:rPr>
+                <w:rStyle w:val="Hyperlink"/>
+                <w:noProof/>
+              </w:rPr>
+              <w:t>Onsdag 12-10-2018</w:t>
+            </w:r>
+            <w:r>
+              <w:rPr>
+                <w:noProof/>
+                <w:webHidden/>
+              </w:rPr>
+              <w:tab/>
+            </w:r>
+            <w:r>
+              <w:rPr>
+                <w:noProof/>
+                <w:webHidden/>
+              </w:rPr>
+              <w:fldChar w:fldCharType="begin"/>
+            </w:r>
+            <w:r>
+              <w:rPr>
+                <w:noProof/>
+                <w:webHidden/>
+              </w:rPr>
+              <w:instrText xml:space="preserve"> PAGEREF _Toc527101621 \h </w:instrText>
+            </w:r>
+            <w:r>
+              <w:rPr>
+                <w:noProof/>
+                <w:webHidden/>
+              </w:rPr>
+            </w:r>
+            <w:r>
+              <w:rPr>
+                <w:noProof/>
+                <w:webHidden/>
+              </w:rPr>
+              <w:fldChar w:fldCharType="separate"/>
+            </w:r>
+            <w:r>
+              <w:rPr>
+                <w:noProof/>
+                <w:webHidden/>
+              </w:rPr>
+              <w:t>4</w:t>
+            </w:r>
+            <w:r>
+              <w:rPr>
+                <w:noProof/>
+                <w:webHidden/>
+              </w:rPr>
+              <w:fldChar w:fldCharType="end"/>
+            </w:r>
+          </w:hyperlink>
+        </w:p>
+        <w:p>
+          <w:pPr>
+            <w:pStyle w:val="Indholdsfortegnelse3"/>
+            <w:tabs>
+              <w:tab w:val="right" w:leader="dot" w:pos="9628"/>
+            </w:tabs>
+            <w:rPr>
+              <w:noProof/>
+              <w:sz w:val="22"/>
+              <w:szCs w:val="22"/>
+              <w:lang w:eastAsia="da-DK"/>
+            </w:rPr>
+          </w:pPr>
+          <w:hyperlink w:anchor="_Toc527101622" w:history="1">
+            <w:r>
+              <w:rPr>
+                <w:rStyle w:val="Hyperlink"/>
+                <w:noProof/>
+              </w:rPr>
+              <w:t>fredag 12-10-2018</w:t>
+            </w:r>
+            <w:r>
+              <w:rPr>
+                <w:noProof/>
+                <w:webHidden/>
+              </w:rPr>
+              <w:tab/>
+            </w:r>
+            <w:r>
+              <w:rPr>
+                <w:noProof/>
+                <w:webHidden/>
+              </w:rPr>
+              <w:fldChar w:fldCharType="begin"/>
+            </w:r>
+            <w:r>
+              <w:rPr>
+                <w:noProof/>
+                <w:webHidden/>
+              </w:rPr>
+              <w:instrText xml:space="preserve"> PAGEREF _Toc527101622 \h </w:instrText>
+            </w:r>
+            <w:r>
+              <w:rPr>
+                <w:noProof/>
+                <w:webHidden/>
+              </w:rPr>
+            </w:r>
+            <w:r>
+              <w:rPr>
+                <w:noProof/>
+                <w:webHidden/>
+              </w:rPr>
+              <w:fldChar w:fldCharType="separate"/>
+            </w:r>
+            <w:r>
+              <w:rPr>
+                <w:noProof/>
+                <w:webHidden/>
+              </w:rPr>
+              <w:t>6</w:t>
             </w:r>
             <w:r>
               <w:rPr>
@@ -1691,7 +1902,7 @@
       <w:pPr>
         <w:pStyle w:val="Overskrift1"/>
       </w:pPr>
-      <w:bookmarkStart w:id="0" w:name="_Toc526853833"/>
+      <w:bookmarkStart w:id="0" w:name="_Toc527101609"/>
       <w:r>
         <w:t>Introduktion</w:t>
       </w:r>
@@ -1780,7 +1991,7 @@
       <w:pPr>
         <w:pStyle w:val="Overskrift1"/>
       </w:pPr>
-      <w:bookmarkStart w:id="1" w:name="_Toc526853834"/>
+      <w:bookmarkStart w:id="1" w:name="_Toc527101610"/>
       <w:r>
         <w:lastRenderedPageBreak/>
         <w:t>Etablering af projektgruppe</w:t>
@@ -1829,7 +2040,7 @@
       <w:pPr>
         <w:pStyle w:val="Overskrift2"/>
       </w:pPr>
-      <w:bookmarkStart w:id="2" w:name="_Toc526853835"/>
+      <w:bookmarkStart w:id="2" w:name="_Toc527101611"/>
       <w:r>
         <w:t>Kontrakt &amp; Retningslinjer</w:t>
       </w:r>
@@ -2091,7 +2302,7 @@
       <w:pPr>
         <w:pStyle w:val="Overskrift2"/>
       </w:pPr>
-      <w:bookmarkStart w:id="3" w:name="_Toc526853836"/>
+      <w:bookmarkStart w:id="3" w:name="_Toc527101612"/>
       <w:r>
         <w:t>Opsætning</w:t>
       </w:r>
@@ -2136,7 +2347,7 @@
       <w:pPr>
         <w:pStyle w:val="Overskrift3"/>
       </w:pPr>
-      <w:bookmarkStart w:id="4" w:name="_Toc526853837"/>
+      <w:bookmarkStart w:id="4" w:name="_Toc527101613"/>
       <w:r>
         <w:t>Kommunikationsplatform</w:t>
       </w:r>
@@ -2176,7 +2387,7 @@
       <w:pPr>
         <w:pStyle w:val="Overskrift3"/>
       </w:pPr>
-      <w:bookmarkStart w:id="5" w:name="_Toc526853838"/>
+      <w:bookmarkStart w:id="5" w:name="_Toc527101614"/>
       <w:r>
         <w:t>SCRUM-board</w:t>
       </w:r>
@@ -2191,7 +2402,7 @@
       <w:pPr>
         <w:pStyle w:val="Overskrift3"/>
       </w:pPr>
-      <w:bookmarkStart w:id="6" w:name="_Toc526853839"/>
+      <w:bookmarkStart w:id="6" w:name="_Toc527101615"/>
       <w:r>
         <w:t>GitHub repository</w:t>
       </w:r>
@@ -2222,7 +2433,7 @@
       <w:pPr>
         <w:pStyle w:val="Overskrift3"/>
       </w:pPr>
-      <w:bookmarkStart w:id="7" w:name="_Toc526853840"/>
+      <w:bookmarkStart w:id="7" w:name="_Toc527101616"/>
       <w:r>
         <w:lastRenderedPageBreak/>
         <w:t>Tools &amp; Frameworks</w:t>
@@ -2392,7 +2603,7 @@
       <w:pPr>
         <w:pStyle w:val="Overskrift3"/>
       </w:pPr>
-      <w:bookmarkStart w:id="8" w:name="_Toc526853841"/>
+      <w:bookmarkStart w:id="8" w:name="_Toc527101617"/>
       <w:r>
         <w:t>Rollefordeling uge 1:</w:t>
       </w:r>
@@ -2461,11 +2672,16 @@
       <w:pPr>
         <w:pStyle w:val="Overskrift1"/>
       </w:pPr>
-      <w:bookmarkStart w:id="9" w:name="_Toc526853842"/>
-      <w:r>
-        <w:t>User stories:</w:t>
+      <w:bookmarkStart w:id="9" w:name="_Ref527101263"/>
+      <w:bookmarkStart w:id="10" w:name="_Toc527101618"/>
+      <w:r>
+        <w:t>User stories</w:t>
+      </w:r>
+      <w:r>
+        <w:t xml:space="preserve"> uge 1</w:t>
       </w:r>
       <w:bookmarkEnd w:id="9"/>
+      <w:bookmarkEnd w:id="10"/>
     </w:p>
     <w:p/>
     <w:p>
@@ -2570,20 +2786,925 @@
       </w:r>
     </w:p>
     <w:p>
-      <w:r>
-        <w:br w:type="page"/>
-      </w:r>
+      <w:pPr>
+        <w:pStyle w:val="Overskrift2"/>
+      </w:pPr>
+      <w:bookmarkStart w:id="11" w:name="_Toc527101619"/>
+      <w:r>
+        <w:t>Tasks</w:t>
+      </w:r>
+      <w:bookmarkEnd w:id="11"/>
+    </w:p>
+    <w:p>
+      <w:r>
+        <w:t>Ud fra svarene på disse har vi udviklet disse user storys i prioriteret rækkefølge, med estimerede tasks:</w:t>
+      </w:r>
+    </w:p>
+    <w:p>
+      <w:pPr>
+        <w:pStyle w:val="Listeafsnit"/>
+        <w:numPr>
+          <w:ilvl w:val="0"/>
+          <w:numId w:val="7"/>
+        </w:numPr>
+        <w:spacing w:before="0" w:after="0"/>
+        <w:rPr>
+          <w:rFonts w:eastAsia="Times New Roman" w:cstheme="minorHAnsi"/>
+          <w:bCs/>
+          <w:color w:val="000000"/>
+          <w:lang w:eastAsia="da-DK"/>
+        </w:rPr>
+      </w:pPr>
+      <w:r>
+        <w:rPr>
+          <w:rFonts w:eastAsia="Times New Roman" w:cstheme="minorHAnsi"/>
+          <w:bCs/>
+          <w:color w:val="000000"/>
+          <w:lang w:eastAsia="da-DK"/>
+        </w:rPr>
+        <w:t>Som bruger skal jeg kunne logge ind: 6 timer</w:t>
+      </w:r>
+    </w:p>
+    <w:p>
+      <w:pPr>
+        <w:pStyle w:val="Listeafsnit"/>
+        <w:spacing w:before="0" w:after="0"/>
+        <w:rPr>
+          <w:rFonts w:eastAsia="Times New Roman" w:cstheme="minorHAnsi"/>
+          <w:bCs/>
+          <w:color w:val="000000"/>
+          <w:lang w:eastAsia="da-DK"/>
+        </w:rPr>
+      </w:pPr>
+    </w:p>
+    <w:p>
+      <w:pPr>
+        <w:pStyle w:val="Listeafsnit"/>
+        <w:numPr>
+          <w:ilvl w:val="1"/>
+          <w:numId w:val="7"/>
+        </w:numPr>
+        <w:spacing w:before="0" w:after="0"/>
+        <w:rPr>
+          <w:rFonts w:eastAsia="Times New Roman" w:cstheme="minorHAnsi"/>
+          <w:bCs/>
+          <w:color w:val="000000"/>
+          <w:lang w:eastAsia="da-DK"/>
+        </w:rPr>
+      </w:pPr>
+      <w:r>
+        <w:rPr>
+          <w:rFonts w:eastAsia="Times New Roman" w:cstheme="minorHAnsi"/>
+          <w:bCs/>
+          <w:color w:val="000000"/>
+          <w:lang w:eastAsia="da-DK"/>
+        </w:rPr>
+        <w:t>Lav bruger klasse (1 time)</w:t>
+      </w:r>
+    </w:p>
+    <w:p>
+      <w:pPr>
+        <w:pStyle w:val="Listeafsnit"/>
+        <w:numPr>
+          <w:ilvl w:val="1"/>
+          <w:numId w:val="7"/>
+        </w:numPr>
+        <w:spacing w:before="0" w:after="0"/>
+        <w:rPr>
+          <w:rFonts w:eastAsia="Times New Roman" w:cstheme="minorHAnsi"/>
+          <w:bCs/>
+          <w:color w:val="000000"/>
+          <w:lang w:eastAsia="da-DK"/>
+        </w:rPr>
+      </w:pPr>
+      <w:r>
+        <w:rPr>
+          <w:rFonts w:eastAsia="Times New Roman" w:cstheme="minorHAnsi"/>
+          <w:bCs/>
+          <w:color w:val="000000"/>
+          <w:lang w:eastAsia="da-DK"/>
+        </w:rPr>
+        <w:t>Lav bruger tabel i database (1 time)</w:t>
+      </w:r>
+    </w:p>
+    <w:p>
+      <w:pPr>
+        <w:pStyle w:val="Listeafsnit"/>
+        <w:numPr>
+          <w:ilvl w:val="1"/>
+          <w:numId w:val="7"/>
+        </w:numPr>
+        <w:spacing w:before="0" w:after="0"/>
+        <w:rPr>
+          <w:rFonts w:eastAsia="Times New Roman" w:cstheme="minorHAnsi"/>
+          <w:bCs/>
+          <w:color w:val="000000"/>
+          <w:lang w:eastAsia="da-DK"/>
+        </w:rPr>
+      </w:pPr>
+      <w:r>
+        <w:rPr>
+          <w:rFonts w:eastAsia="Times New Roman" w:cstheme="minorHAnsi"/>
+          <w:bCs/>
+          <w:color w:val="000000"/>
+          <w:lang w:eastAsia="da-DK"/>
+        </w:rPr>
+        <w:t>Fornavn og efternavn skal tilknyttes til hvert login (2 timer)</w:t>
+      </w:r>
+    </w:p>
+    <w:p>
+      <w:pPr>
+        <w:pStyle w:val="Listeafsnit"/>
+        <w:numPr>
+          <w:ilvl w:val="1"/>
+          <w:numId w:val="7"/>
+        </w:numPr>
+        <w:spacing w:before="0" w:after="0"/>
+        <w:rPr>
+          <w:rFonts w:eastAsia="Times New Roman" w:cstheme="minorHAnsi"/>
+          <w:bCs/>
+          <w:color w:val="000000"/>
+          <w:lang w:eastAsia="da-DK"/>
+        </w:rPr>
+      </w:pPr>
+      <w:r>
+        <w:rPr>
+          <w:rFonts w:eastAsia="Times New Roman" w:cstheme="minorHAnsi"/>
+          <w:bCs/>
+          <w:color w:val="000000"/>
+          <w:lang w:eastAsia="da-DK"/>
+        </w:rPr>
+        <w:t>Ansatte skal kunne logge ind med e-mail og kodeord (1 time)</w:t>
+      </w:r>
+    </w:p>
+    <w:p>
+      <w:pPr>
+        <w:pStyle w:val="Listeafsnit"/>
+        <w:numPr>
+          <w:ilvl w:val="1"/>
+          <w:numId w:val="7"/>
+        </w:numPr>
+        <w:spacing w:before="0" w:after="0"/>
+        <w:rPr>
+          <w:rFonts w:eastAsia="Times New Roman" w:cstheme="minorHAnsi"/>
+          <w:bCs/>
+          <w:color w:val="000000"/>
+          <w:lang w:eastAsia="da-DK"/>
+        </w:rPr>
+      </w:pPr>
+      <w:r>
+        <w:rPr>
+          <w:rFonts w:eastAsia="Times New Roman" w:cstheme="minorHAnsi"/>
+          <w:bCs/>
+          <w:color w:val="000000"/>
+          <w:lang w:eastAsia="da-DK"/>
+        </w:rPr>
+        <w:t>Bruger skal gemmes i Session (1 time)</w:t>
+      </w:r>
+    </w:p>
+    <w:p>
+      <w:pPr>
+        <w:pStyle w:val="Listeafsnit"/>
+        <w:spacing w:before="0" w:after="0"/>
+        <w:ind w:left="1440"/>
+        <w:rPr>
+          <w:rFonts w:eastAsia="Times New Roman" w:cstheme="minorHAnsi"/>
+          <w:bCs/>
+          <w:color w:val="000000"/>
+          <w:lang w:eastAsia="da-DK"/>
+        </w:rPr>
+      </w:pPr>
+    </w:p>
+    <w:p>
+      <w:pPr>
+        <w:pStyle w:val="Listeafsnit"/>
+        <w:numPr>
+          <w:ilvl w:val="0"/>
+          <w:numId w:val="7"/>
+        </w:numPr>
+        <w:rPr>
+          <w:rFonts w:eastAsia="Times New Roman" w:cstheme="minorHAnsi"/>
+          <w:bCs/>
+          <w:color w:val="000000"/>
+          <w:lang w:eastAsia="da-DK"/>
+        </w:rPr>
+      </w:pPr>
+      <w:r>
+        <w:rPr>
+          <w:rFonts w:eastAsia="Times New Roman" w:cstheme="minorHAnsi"/>
+          <w:bCs/>
+          <w:color w:val="000000"/>
+          <w:lang w:eastAsia="da-DK"/>
+        </w:rPr>
+        <w:t>Som bruger skal jeg kunne se en oversigt over alle film: 5 timer</w:t>
+      </w:r>
+    </w:p>
+    <w:p>
+      <w:pPr>
+        <w:pStyle w:val="Listeafsnit"/>
+        <w:rPr>
+          <w:rFonts w:eastAsia="Times New Roman" w:cstheme="minorHAnsi"/>
+          <w:bCs/>
+          <w:color w:val="000000"/>
+          <w:lang w:eastAsia="da-DK"/>
+        </w:rPr>
+      </w:pPr>
+    </w:p>
+    <w:p>
+      <w:pPr>
+        <w:pStyle w:val="Listeafsnit"/>
+        <w:numPr>
+          <w:ilvl w:val="1"/>
+          <w:numId w:val="7"/>
+        </w:numPr>
+        <w:rPr>
+          <w:rFonts w:eastAsia="Times New Roman" w:cstheme="minorHAnsi"/>
+          <w:bCs/>
+          <w:color w:val="000000"/>
+          <w:lang w:eastAsia="da-DK"/>
+        </w:rPr>
+      </w:pPr>
+      <w:r>
+        <w:rPr>
+          <w:rFonts w:eastAsia="Times New Roman" w:cstheme="minorHAnsi"/>
+          <w:bCs/>
+          <w:color w:val="000000"/>
+          <w:lang w:eastAsia="da-DK"/>
+        </w:rPr>
+        <w:t>Opret forside. Tilføj logo og navn på biografen samt navigation til undersider (1 time)</w:t>
+      </w:r>
+    </w:p>
+    <w:p>
+      <w:pPr>
+        <w:pStyle w:val="Listeafsnit"/>
+        <w:numPr>
+          <w:ilvl w:val="1"/>
+          <w:numId w:val="7"/>
+        </w:numPr>
+        <w:rPr>
+          <w:rFonts w:eastAsia="Times New Roman" w:cstheme="minorHAnsi"/>
+          <w:bCs/>
+          <w:color w:val="000000"/>
+          <w:lang w:eastAsia="da-DK"/>
+        </w:rPr>
+      </w:pPr>
+      <w:r>
+        <w:rPr>
+          <w:rFonts w:eastAsia="Times New Roman" w:cstheme="minorHAnsi"/>
+          <w:bCs/>
+          <w:color w:val="000000"/>
+          <w:lang w:eastAsia="da-DK"/>
+        </w:rPr>
+        <w:t>Implementer en oversigt over alle film. Film skal vise:</w:t>
+      </w:r>
+    </w:p>
+    <w:p>
+      <w:pPr>
+        <w:pStyle w:val="Listeafsnit"/>
+        <w:numPr>
+          <w:ilvl w:val="2"/>
+          <w:numId w:val="7"/>
+        </w:numPr>
+        <w:rPr>
+          <w:rFonts w:eastAsia="Times New Roman" w:cstheme="minorHAnsi"/>
+          <w:bCs/>
+          <w:color w:val="000000"/>
+          <w:lang w:eastAsia="da-DK"/>
+        </w:rPr>
+      </w:pPr>
+      <w:r>
+        <w:rPr>
+          <w:rFonts w:eastAsia="Times New Roman" w:cstheme="minorHAnsi"/>
+          <w:bCs/>
+          <w:color w:val="000000"/>
+          <w:lang w:eastAsia="da-DK"/>
+        </w:rPr>
+        <w:t>Navn</w:t>
+      </w:r>
+    </w:p>
+    <w:p>
+      <w:pPr>
+        <w:pStyle w:val="Listeafsnit"/>
+        <w:numPr>
+          <w:ilvl w:val="2"/>
+          <w:numId w:val="7"/>
+        </w:numPr>
+        <w:rPr>
+          <w:rFonts w:eastAsia="Times New Roman" w:cstheme="minorHAnsi"/>
+          <w:bCs/>
+          <w:color w:val="000000"/>
+          <w:lang w:eastAsia="da-DK"/>
+        </w:rPr>
+      </w:pPr>
+      <w:r>
+        <w:rPr>
+          <w:rFonts w:eastAsia="Times New Roman" w:cstheme="minorHAnsi"/>
+          <w:bCs/>
+          <w:color w:val="000000"/>
+          <w:lang w:eastAsia="da-DK"/>
+        </w:rPr>
+        <w:t>Vigtigste skuespillere</w:t>
+      </w:r>
+    </w:p>
+    <w:p>
+      <w:pPr>
+        <w:pStyle w:val="Listeafsnit"/>
+        <w:numPr>
+          <w:ilvl w:val="2"/>
+          <w:numId w:val="7"/>
+        </w:numPr>
+        <w:rPr>
+          <w:rFonts w:eastAsia="Times New Roman" w:cstheme="minorHAnsi"/>
+          <w:bCs/>
+          <w:color w:val="000000"/>
+          <w:lang w:eastAsia="da-DK"/>
+        </w:rPr>
+      </w:pPr>
+      <w:r>
+        <w:rPr>
+          <w:rFonts w:eastAsia="Times New Roman" w:cstheme="minorHAnsi"/>
+          <w:bCs/>
+          <w:color w:val="000000"/>
+          <w:lang w:eastAsia="da-DK"/>
+        </w:rPr>
+        <w:t>Aldersgrænse</w:t>
+      </w:r>
+    </w:p>
+    <w:p>
+      <w:pPr>
+        <w:pStyle w:val="Listeafsnit"/>
+        <w:numPr>
+          <w:ilvl w:val="2"/>
+          <w:numId w:val="7"/>
+        </w:numPr>
+        <w:rPr>
+          <w:rFonts w:eastAsia="Times New Roman" w:cstheme="minorHAnsi"/>
+          <w:bCs/>
+          <w:color w:val="000000"/>
+          <w:lang w:eastAsia="da-DK"/>
+        </w:rPr>
+      </w:pPr>
+      <w:r>
+        <w:rPr>
+          <w:rFonts w:eastAsia="Times New Roman" w:cstheme="minorHAnsi"/>
+          <w:bCs/>
+          <w:color w:val="000000"/>
+          <w:lang w:eastAsia="da-DK"/>
+        </w:rPr>
+        <w:t>Plakat</w:t>
+      </w:r>
+    </w:p>
+    <w:p>
+      <w:pPr>
+        <w:pStyle w:val="Listeafsnit"/>
+        <w:numPr>
+          <w:ilvl w:val="2"/>
+          <w:numId w:val="7"/>
+        </w:numPr>
+        <w:rPr>
+          <w:rFonts w:eastAsia="Times New Roman" w:cstheme="minorHAnsi"/>
+          <w:bCs/>
+          <w:color w:val="000000"/>
+          <w:lang w:eastAsia="da-DK"/>
+        </w:rPr>
+      </w:pPr>
+      <w:r>
+        <w:rPr>
+          <w:rFonts w:eastAsia="Times New Roman" w:cstheme="minorHAnsi"/>
+          <w:bCs/>
+          <w:color w:val="000000"/>
+          <w:lang w:eastAsia="da-DK"/>
+        </w:rPr>
+        <w:t>Kategori</w:t>
+      </w:r>
+    </w:p>
+    <w:p>
+      <w:pPr>
+        <w:rPr>
+          <w:rFonts w:eastAsia="Times New Roman" w:cstheme="minorHAnsi"/>
+          <w:bCs/>
+          <w:color w:val="000000"/>
+          <w:lang w:eastAsia="da-DK"/>
+        </w:rPr>
+      </w:pPr>
+    </w:p>
+    <w:p>
+      <w:pPr>
+        <w:pStyle w:val="Listeafsnit"/>
+        <w:numPr>
+          <w:ilvl w:val="0"/>
+          <w:numId w:val="7"/>
+        </w:numPr>
+        <w:spacing w:before="0" w:after="0"/>
+        <w:rPr>
+          <w:rFonts w:eastAsia="Times New Roman" w:cstheme="minorHAnsi"/>
+          <w:bCs/>
+          <w:color w:val="000000"/>
+          <w:lang w:eastAsia="da-DK"/>
+        </w:rPr>
+      </w:pPr>
+      <w:r>
+        <w:rPr>
+          <w:rFonts w:eastAsia="Times New Roman" w:cstheme="minorHAnsi"/>
+          <w:bCs/>
+          <w:color w:val="000000"/>
+          <w:lang w:eastAsia="da-DK"/>
+        </w:rPr>
+        <w:t xml:space="preserve">Som bruger skal jeg kunne oprette og redigere en film: 5 timer </w:t>
+      </w:r>
+    </w:p>
+    <w:p>
+      <w:pPr>
+        <w:pStyle w:val="Listeafsnit"/>
+        <w:spacing w:before="0" w:after="0"/>
+        <w:rPr>
+          <w:rFonts w:eastAsia="Times New Roman" w:cstheme="minorHAnsi"/>
+          <w:bCs/>
+          <w:color w:val="000000"/>
+          <w:lang w:eastAsia="da-DK"/>
+        </w:rPr>
+      </w:pPr>
+    </w:p>
+    <w:p>
+      <w:pPr>
+        <w:pStyle w:val="Listeafsnit"/>
+        <w:numPr>
+          <w:ilvl w:val="1"/>
+          <w:numId w:val="7"/>
+        </w:numPr>
+        <w:spacing w:before="0" w:after="0"/>
+        <w:rPr>
+          <w:rFonts w:eastAsia="Times New Roman" w:cstheme="minorHAnsi"/>
+          <w:bCs/>
+          <w:color w:val="000000"/>
+          <w:lang w:eastAsia="da-DK"/>
+        </w:rPr>
+      </w:pPr>
+      <w:r>
+        <w:rPr>
+          <w:rFonts w:eastAsia="Times New Roman" w:cstheme="minorHAnsi"/>
+          <w:bCs/>
+          <w:color w:val="000000"/>
+          <w:lang w:eastAsia="da-DK"/>
+        </w:rPr>
+        <w:t>Lav film klasse og tilhørende HTML-side (1 time)</w:t>
+      </w:r>
+    </w:p>
+    <w:p>
+      <w:pPr>
+        <w:pStyle w:val="Listeafsnit"/>
+        <w:numPr>
+          <w:ilvl w:val="1"/>
+          <w:numId w:val="7"/>
+        </w:numPr>
+        <w:spacing w:before="0" w:after="0"/>
+        <w:rPr>
+          <w:rFonts w:eastAsia="Times New Roman" w:cstheme="minorHAnsi"/>
+          <w:bCs/>
+          <w:color w:val="000000"/>
+          <w:lang w:eastAsia="da-DK"/>
+        </w:rPr>
+      </w:pPr>
+      <w:r>
+        <w:rPr>
+          <w:rFonts w:eastAsia="Times New Roman" w:cstheme="minorHAnsi"/>
+          <w:bCs/>
+          <w:color w:val="000000"/>
+          <w:lang w:eastAsia="da-DK"/>
+        </w:rPr>
+        <w:t>Lav film tabel i database og ER-diagram (1 time)</w:t>
+      </w:r>
+    </w:p>
+    <w:p>
+      <w:pPr>
+        <w:pStyle w:val="Listeafsnit"/>
+        <w:numPr>
+          <w:ilvl w:val="1"/>
+          <w:numId w:val="7"/>
+        </w:numPr>
+        <w:spacing w:before="0" w:after="0"/>
+        <w:rPr>
+          <w:rFonts w:eastAsia="Times New Roman" w:cstheme="minorHAnsi"/>
+          <w:bCs/>
+          <w:color w:val="000000"/>
+          <w:lang w:eastAsia="da-DK"/>
+        </w:rPr>
+      </w:pPr>
+      <w:r>
+        <w:rPr>
+          <w:rFonts w:eastAsia="Times New Roman" w:cstheme="minorHAnsi"/>
+          <w:bCs/>
+          <w:color w:val="000000"/>
+          <w:lang w:eastAsia="da-DK"/>
+        </w:rPr>
+        <w:t>Opret fast liste med kategorier i en drop-</w:t>
+      </w:r>
+      <w:proofErr w:type="spellStart"/>
+      <w:r>
+        <w:rPr>
+          <w:rFonts w:eastAsia="Times New Roman" w:cstheme="minorHAnsi"/>
+          <w:bCs/>
+          <w:color w:val="000000"/>
+          <w:lang w:eastAsia="da-DK"/>
+        </w:rPr>
+        <w:t>down</w:t>
+      </w:r>
+      <w:proofErr w:type="spellEnd"/>
+      <w:r>
+        <w:rPr>
+          <w:rFonts w:eastAsia="Times New Roman" w:cstheme="minorHAnsi"/>
+          <w:bCs/>
+          <w:color w:val="000000"/>
+          <w:lang w:eastAsia="da-DK"/>
+        </w:rPr>
+        <w:t xml:space="preserve"> menu</w:t>
+      </w:r>
+    </w:p>
+    <w:p>
+      <w:pPr>
+        <w:pStyle w:val="Listeafsnit"/>
+        <w:numPr>
+          <w:ilvl w:val="1"/>
+          <w:numId w:val="7"/>
+        </w:numPr>
+        <w:spacing w:before="0" w:after="0"/>
+        <w:rPr>
+          <w:rFonts w:eastAsia="Times New Roman" w:cstheme="minorHAnsi"/>
+          <w:bCs/>
+          <w:color w:val="000000"/>
+          <w:lang w:eastAsia="da-DK"/>
+        </w:rPr>
+      </w:pPr>
+      <w:r>
+        <w:rPr>
+          <w:rFonts w:eastAsia="Times New Roman" w:cstheme="minorHAnsi"/>
+          <w:bCs/>
+          <w:color w:val="000000"/>
+          <w:lang w:eastAsia="da-DK"/>
+        </w:rPr>
+        <w:t>Tilføj funktion så kun administrator kan ændre i prisen på film (1 time)</w:t>
+      </w:r>
+    </w:p>
+    <w:p>
+      <w:pPr>
+        <w:pStyle w:val="Listeafsnit"/>
+        <w:numPr>
+          <w:ilvl w:val="1"/>
+          <w:numId w:val="7"/>
+        </w:numPr>
+        <w:spacing w:before="0" w:after="0"/>
+        <w:rPr>
+          <w:rFonts w:eastAsia="Times New Roman" w:cstheme="minorHAnsi"/>
+          <w:bCs/>
+          <w:color w:val="000000"/>
+          <w:lang w:eastAsia="da-DK"/>
+        </w:rPr>
+      </w:pPr>
+      <w:r>
+        <w:rPr>
+          <w:rFonts w:eastAsia="Times New Roman" w:cstheme="minorHAnsi"/>
+          <w:bCs/>
+          <w:color w:val="000000"/>
+          <w:lang w:eastAsia="da-DK"/>
+        </w:rPr>
+        <w:t>Tilføj gem/godkend/annuller funktion (1 time)</w:t>
+      </w:r>
+    </w:p>
+    <w:p>
+      <w:pPr>
+        <w:spacing w:before="0" w:after="0"/>
+        <w:rPr>
+          <w:rFonts w:eastAsia="Times New Roman" w:cstheme="minorHAnsi"/>
+          <w:bCs/>
+          <w:color w:val="000000"/>
+          <w:lang w:eastAsia="da-DK"/>
+        </w:rPr>
+      </w:pPr>
+    </w:p>
+    <w:p>
+      <w:pPr>
+        <w:pStyle w:val="Listeafsnit"/>
+        <w:numPr>
+          <w:ilvl w:val="0"/>
+          <w:numId w:val="7"/>
+        </w:numPr>
+        <w:spacing w:before="0" w:after="0"/>
+        <w:rPr>
+          <w:rFonts w:eastAsia="Times New Roman" w:cstheme="minorHAnsi"/>
+          <w:bCs/>
+          <w:color w:val="000000"/>
+          <w:lang w:eastAsia="da-DK"/>
+        </w:rPr>
+      </w:pPr>
+      <w:r>
+        <w:rPr>
+          <w:rFonts w:eastAsia="Times New Roman" w:cstheme="minorHAnsi"/>
+          <w:bCs/>
+          <w:color w:val="000000"/>
+          <w:lang w:eastAsia="da-DK"/>
+        </w:rPr>
+        <w:t>Som bruger skal jeg kunne oprette en booking: 18 timer</w:t>
+      </w:r>
+    </w:p>
+    <w:p>
+      <w:pPr>
+        <w:pStyle w:val="Listeafsnit"/>
+        <w:spacing w:before="0" w:after="0"/>
+        <w:rPr>
+          <w:rFonts w:eastAsia="Times New Roman" w:cstheme="minorHAnsi"/>
+          <w:bCs/>
+          <w:color w:val="000000"/>
+          <w:lang w:eastAsia="da-DK"/>
+        </w:rPr>
+      </w:pPr>
+    </w:p>
+    <w:p>
+      <w:pPr>
+        <w:pStyle w:val="Listeafsnit"/>
+        <w:numPr>
+          <w:ilvl w:val="1"/>
+          <w:numId w:val="7"/>
+        </w:numPr>
+        <w:spacing w:before="0" w:after="0"/>
+        <w:rPr>
+          <w:rFonts w:eastAsia="Times New Roman" w:cstheme="minorHAnsi"/>
+          <w:bCs/>
+          <w:color w:val="000000"/>
+          <w:lang w:eastAsia="da-DK"/>
+        </w:rPr>
+      </w:pPr>
+      <w:r>
+        <w:rPr>
+          <w:rFonts w:eastAsia="Times New Roman" w:cstheme="minorHAnsi"/>
+          <w:bCs/>
+          <w:color w:val="000000"/>
+          <w:lang w:eastAsia="da-DK"/>
+        </w:rPr>
+        <w:t>Lav booking klasse (1 time)</w:t>
+      </w:r>
+    </w:p>
+    <w:p>
+      <w:pPr>
+        <w:pStyle w:val="Listeafsnit"/>
+        <w:numPr>
+          <w:ilvl w:val="1"/>
+          <w:numId w:val="7"/>
+        </w:numPr>
+        <w:spacing w:before="0" w:after="0"/>
+        <w:rPr>
+          <w:rFonts w:eastAsia="Times New Roman" w:cstheme="minorHAnsi"/>
+          <w:bCs/>
+          <w:color w:val="000000"/>
+          <w:lang w:eastAsia="da-DK"/>
+        </w:rPr>
+      </w:pPr>
+      <w:r>
+        <w:rPr>
+          <w:rFonts w:eastAsia="Times New Roman" w:cstheme="minorHAnsi"/>
+          <w:bCs/>
+          <w:color w:val="000000"/>
+          <w:lang w:eastAsia="da-DK"/>
+        </w:rPr>
+        <w:t>Lav booking tabel i database (1 time)</w:t>
+      </w:r>
+    </w:p>
+    <w:p>
+      <w:pPr>
+        <w:pStyle w:val="Listeafsnit"/>
+        <w:numPr>
+          <w:ilvl w:val="1"/>
+          <w:numId w:val="7"/>
+        </w:numPr>
+        <w:spacing w:before="0" w:after="0"/>
+        <w:rPr>
+          <w:rFonts w:eastAsia="Times New Roman" w:cstheme="minorHAnsi"/>
+          <w:bCs/>
+          <w:color w:val="000000"/>
+          <w:lang w:eastAsia="da-DK"/>
+        </w:rPr>
+      </w:pPr>
+      <w:r>
+        <w:rPr>
+          <w:rFonts w:eastAsia="Times New Roman" w:cstheme="minorHAnsi"/>
+          <w:bCs/>
+          <w:color w:val="000000"/>
+          <w:lang w:eastAsia="da-DK"/>
+        </w:rPr>
+        <w:t>Tilføj checkboks til rabat på slik/sodavand (2 timer)</w:t>
+      </w:r>
+    </w:p>
+    <w:p>
+      <w:pPr>
+        <w:pStyle w:val="Listeafsnit"/>
+        <w:numPr>
+          <w:ilvl w:val="1"/>
+          <w:numId w:val="7"/>
+        </w:numPr>
+        <w:spacing w:before="0" w:after="0"/>
+        <w:rPr>
+          <w:rFonts w:eastAsia="Times New Roman" w:cstheme="minorHAnsi"/>
+          <w:bCs/>
+          <w:color w:val="000000"/>
+          <w:lang w:eastAsia="da-DK"/>
+        </w:rPr>
+      </w:pPr>
+      <w:r>
+        <w:rPr>
+          <w:rFonts w:eastAsia="Times New Roman" w:cstheme="minorHAnsi"/>
+          <w:bCs/>
+          <w:color w:val="000000"/>
+          <w:lang w:eastAsia="da-DK"/>
+        </w:rPr>
+        <w:t>Tilføj checkboks til pensionistrabat (1 time)</w:t>
+      </w:r>
+    </w:p>
+    <w:p>
+      <w:pPr>
+        <w:pStyle w:val="Listeafsnit"/>
+        <w:numPr>
+          <w:ilvl w:val="1"/>
+          <w:numId w:val="7"/>
+        </w:numPr>
+        <w:spacing w:before="0" w:after="0"/>
+        <w:rPr>
+          <w:rFonts w:eastAsia="Times New Roman" w:cstheme="minorHAnsi"/>
+          <w:bCs/>
+          <w:color w:val="000000"/>
+          <w:lang w:eastAsia="da-DK"/>
+        </w:rPr>
+      </w:pPr>
+      <w:r>
+        <w:rPr>
+          <w:rFonts w:eastAsia="Times New Roman" w:cstheme="minorHAnsi"/>
+          <w:bCs/>
+          <w:color w:val="000000"/>
+          <w:lang w:eastAsia="da-DK"/>
+        </w:rPr>
+        <w:t>Tilføj grafisk oversigt over sæderne i biografsalen med dertilhørende grafisk interaktion, så man kan vælge x antal sæder (8 timer)</w:t>
+      </w:r>
+    </w:p>
+    <w:p>
+      <w:pPr>
+        <w:pStyle w:val="Listeafsnit"/>
+        <w:numPr>
+          <w:ilvl w:val="1"/>
+          <w:numId w:val="7"/>
+        </w:numPr>
+        <w:spacing w:before="0" w:after="0"/>
+        <w:rPr>
+          <w:rFonts w:eastAsia="Times New Roman" w:cstheme="minorHAnsi"/>
+          <w:bCs/>
+          <w:color w:val="000000"/>
+          <w:lang w:eastAsia="da-DK"/>
+        </w:rPr>
+      </w:pPr>
+      <w:r>
+        <w:rPr>
+          <w:rFonts w:eastAsia="Times New Roman" w:cstheme="minorHAnsi"/>
+          <w:bCs/>
+          <w:color w:val="000000"/>
+          <w:lang w:eastAsia="da-DK"/>
+        </w:rPr>
+        <w:t>Tilføj status til booking af sæder: ledig (grøn) reserveret (gul) solgt (rød) (2 timer)</w:t>
+      </w:r>
+    </w:p>
+    <w:p>
+      <w:pPr>
+        <w:pStyle w:val="Listeafsnit"/>
+        <w:numPr>
+          <w:ilvl w:val="1"/>
+          <w:numId w:val="7"/>
+        </w:numPr>
+        <w:spacing w:before="0" w:after="0"/>
+        <w:rPr>
+          <w:rFonts w:eastAsia="Times New Roman" w:cstheme="minorHAnsi"/>
+          <w:bCs/>
+          <w:color w:val="000000"/>
+          <w:lang w:eastAsia="da-DK"/>
+        </w:rPr>
+      </w:pPr>
+      <w:r>
+        <w:rPr>
+          <w:rFonts w:eastAsia="Times New Roman" w:cstheme="minorHAnsi"/>
+          <w:bCs/>
+          <w:color w:val="000000"/>
+          <w:lang w:eastAsia="da-DK"/>
+        </w:rPr>
+        <w:t>Tilknyt en medarbejder til booking (1 time)</w:t>
+      </w:r>
+    </w:p>
+    <w:p>
+      <w:pPr>
+        <w:pStyle w:val="Listeafsnit"/>
+        <w:numPr>
+          <w:ilvl w:val="1"/>
+          <w:numId w:val="7"/>
+        </w:numPr>
+        <w:spacing w:before="0" w:after="0"/>
+        <w:rPr>
+          <w:rFonts w:eastAsia="Times New Roman" w:cstheme="minorHAnsi"/>
+          <w:bCs/>
+          <w:color w:val="000000"/>
+          <w:lang w:eastAsia="da-DK"/>
+        </w:rPr>
+      </w:pPr>
+      <w:r>
+        <w:rPr>
+          <w:rFonts w:eastAsia="Times New Roman" w:cstheme="minorHAnsi"/>
+          <w:bCs/>
+          <w:color w:val="000000"/>
+          <w:lang w:eastAsia="da-DK"/>
+        </w:rPr>
+        <w:t>Tilføj gem/godkend/annuller funktion (2 timer)</w:t>
+      </w:r>
+    </w:p>
+    <w:p>
+      <w:pPr>
+        <w:pStyle w:val="Listeafsnit"/>
+        <w:numPr>
+          <w:ilvl w:val="1"/>
+          <w:numId w:val="7"/>
+        </w:numPr>
+        <w:spacing w:before="0" w:after="0"/>
+        <w:rPr>
+          <w:rFonts w:eastAsia="Times New Roman" w:cstheme="minorHAnsi"/>
+          <w:bCs/>
+          <w:color w:val="000000"/>
+          <w:lang w:eastAsia="da-DK"/>
+        </w:rPr>
+      </w:pPr>
+      <w:r>
+        <w:rPr>
+          <w:rFonts w:eastAsia="Times New Roman" w:cstheme="minorHAnsi"/>
+          <w:bCs/>
+          <w:color w:val="000000"/>
+          <w:lang w:eastAsia="da-DK"/>
+        </w:rPr>
+        <w:t>Tilføj slet-funktion (1 time)</w:t>
+      </w:r>
+    </w:p>
+    <w:p>
+      <w:pPr>
+        <w:spacing w:before="0" w:after="0"/>
+        <w:rPr>
+          <w:rFonts w:eastAsia="Times New Roman" w:cstheme="minorHAnsi"/>
+          <w:bCs/>
+          <w:color w:val="000000"/>
+          <w:lang w:eastAsia="da-DK"/>
+        </w:rPr>
+      </w:pPr>
+    </w:p>
+    <w:p>
+      <w:pPr>
+        <w:pStyle w:val="Listeafsnit"/>
+        <w:numPr>
+          <w:ilvl w:val="0"/>
+          <w:numId w:val="7"/>
+        </w:numPr>
+        <w:spacing w:before="0" w:after="0"/>
+        <w:rPr>
+          <w:rFonts w:eastAsia="Times New Roman" w:cstheme="minorHAnsi"/>
+          <w:bCs/>
+          <w:color w:val="000000"/>
+          <w:lang w:eastAsia="da-DK"/>
+        </w:rPr>
+      </w:pPr>
+      <w:r>
+        <w:rPr>
+          <w:rFonts w:eastAsia="Times New Roman" w:cstheme="minorHAnsi"/>
+          <w:bCs/>
+          <w:color w:val="000000"/>
+          <w:lang w:eastAsia="da-DK"/>
+        </w:rPr>
+        <w:t>Som administrator skal jeg kunne se en oversigt over salg af billetter for hver film: 3 timer</w:t>
+      </w:r>
+    </w:p>
+    <w:p>
+      <w:pPr>
+        <w:pStyle w:val="Listeafsnit"/>
+        <w:numPr>
+          <w:ilvl w:val="1"/>
+          <w:numId w:val="7"/>
+        </w:numPr>
+        <w:spacing w:before="0" w:after="0"/>
+        <w:rPr>
+          <w:rFonts w:eastAsia="Times New Roman" w:cstheme="minorHAnsi"/>
+          <w:bCs/>
+          <w:color w:val="000000"/>
+          <w:lang w:eastAsia="da-DK"/>
+        </w:rPr>
+      </w:pPr>
     </w:p>
     <w:p/>
     <w:p>
       <w:pPr>
         <w:pStyle w:val="Overskrift1"/>
       </w:pPr>
-      <w:bookmarkStart w:id="10" w:name="_Toc526853843"/>
+      <w:bookmarkStart w:id="12" w:name="_Toc527101620"/>
       <w:r>
         <w:t>Logbog</w:t>
       </w:r>
-      <w:bookmarkEnd w:id="10"/>
+      <w:bookmarkEnd w:id="12"/>
     </w:p>
     <w:p/>
     <w:p>
@@ -2613,11 +3734,12 @@
         <w:pStyle w:val="Overskrift3"/>
       </w:pPr>
       <w:r>
-        <w:t>Fredag 05-09-2018</w:t>
-      </w:r>
-    </w:p>
-    <w:p>
-      <w:r>
+        <w:t>Tirsdag 5-10-2018</w:t>
+      </w:r>
+    </w:p>
+    <w:p>
+      <w:r>
+        <w:lastRenderedPageBreak/>
         <w:t xml:space="preserve">Første dag fik vi inddelt roller, opsat vores arbejdsmiljø inkl. Git, slack og Docs. Derefter gennemgik vi opgavebeskrivelsen og delte os op i vores pair programming grupper, og fik udfærdiget nogle spørgsmål til kunden. Spørgsmålene satte vi op mod hinanden, og kom frem til nogle endelige spørgsmål: </w:t>
       </w:r>
     </w:p>
@@ -2957,7 +4079,6 @@
     <w:p>
       <w:pPr>
         <w:spacing w:before="0" w:after="0"/>
-        <w:ind w:left="720"/>
         <w:textAlignment w:val="baseline"/>
         <w:rPr>
           <w:rFonts w:eastAsia="Times New Roman" w:cstheme="minorHAnsi"/>
@@ -2967,954 +4088,567 @@
       </w:pPr>
     </w:p>
     <w:p>
-      <w:r>
-        <w:t xml:space="preserve">Ud fra svarene på disse </w:t>
-      </w:r>
-      <w:r>
-        <w:t>har vi udviklet disse user storys</w:t>
-      </w:r>
-      <w:r>
-        <w:t xml:space="preserve"> i prioriteret rækkefølge, med estimerede tasks</w:t>
-      </w:r>
-      <w:r>
-        <w:t>:</w:t>
-      </w:r>
-    </w:p>
-    <w:p>
-      <w:pPr>
-        <w:pStyle w:val="Listeafsnit"/>
-        <w:numPr>
-          <w:ilvl w:val="0"/>
-          <w:numId w:val="7"/>
-        </w:numPr>
+      <w:pPr>
         <w:spacing w:before="0" w:after="0"/>
-        <w:rPr>
-          <w:rFonts w:eastAsia="Times New Roman" w:cstheme="minorHAnsi"/>
-          <w:bCs/>
-          <w:color w:val="000000"/>
-          <w:lang w:eastAsia="da-DK"/>
-        </w:rPr>
-      </w:pPr>
-      <w:r>
-        <w:rPr>
-          <w:rFonts w:eastAsia="Times New Roman" w:cstheme="minorHAnsi"/>
-          <w:bCs/>
-          <w:color w:val="000000"/>
-          <w:lang w:eastAsia="da-DK"/>
-        </w:rPr>
-        <w:t>Som bruger skal jeg kunne logge ind: 6 timer</w:t>
-      </w:r>
-    </w:p>
-    <w:p>
-      <w:pPr>
-        <w:pStyle w:val="Listeafsnit"/>
+        <w:textAlignment w:val="baseline"/>
+        <w:rPr>
+          <w:rFonts w:eastAsia="Times New Roman" w:cstheme="minorHAnsi"/>
+          <w:color w:val="000000"/>
+          <w:lang w:eastAsia="da-DK"/>
+        </w:rPr>
+      </w:pPr>
+      <w:r>
+        <w:rPr>
+          <w:rFonts w:eastAsia="Times New Roman" w:cstheme="minorHAnsi"/>
+          <w:color w:val="000000"/>
+          <w:lang w:eastAsia="da-DK"/>
+        </w:rPr>
+        <w:t xml:space="preserve">Vi har lavet user storys og tasks ud fra disse, som fremgår af </w:t>
+      </w:r>
+      <w:r>
+        <w:rPr>
+          <w:rFonts w:eastAsia="Times New Roman" w:cstheme="minorHAnsi"/>
+          <w:color w:val="4472C4" w:themeColor="accent1"/>
+          <w:lang w:eastAsia="da-DK"/>
+        </w:rPr>
+        <w:fldChar w:fldCharType="begin"/>
+      </w:r>
+      <w:r>
+        <w:rPr>
+          <w:rFonts w:eastAsia="Times New Roman" w:cstheme="minorHAnsi"/>
+          <w:color w:val="4472C4" w:themeColor="accent1"/>
+          <w:lang w:eastAsia="da-DK"/>
+        </w:rPr>
+        <w:instrText xml:space="preserve"> REF _Ref527101263 \h </w:instrText>
+      </w:r>
+      <w:r>
+        <w:rPr>
+          <w:rFonts w:eastAsia="Times New Roman" w:cstheme="minorHAnsi"/>
+          <w:color w:val="4472C4" w:themeColor="accent1"/>
+          <w:lang w:eastAsia="da-DK"/>
+        </w:rPr>
+      </w:r>
+      <w:r>
+        <w:rPr>
+          <w:rFonts w:eastAsia="Times New Roman" w:cstheme="minorHAnsi"/>
+          <w:color w:val="4472C4" w:themeColor="accent1"/>
+          <w:lang w:eastAsia="da-DK"/>
+        </w:rPr>
+        <w:fldChar w:fldCharType="separate"/>
+      </w:r>
+      <w:r>
+        <w:rPr>
+          <w:color w:val="4472C4" w:themeColor="accent1"/>
+        </w:rPr>
+        <w:t>User s</w:t>
+      </w:r>
+      <w:r>
+        <w:rPr>
+          <w:color w:val="4472C4" w:themeColor="accent1"/>
+        </w:rPr>
+        <w:t>t</w:t>
+      </w:r>
+      <w:r>
+        <w:rPr>
+          <w:color w:val="4472C4" w:themeColor="accent1"/>
+        </w:rPr>
+        <w:t>or</w:t>
+      </w:r>
+      <w:r>
+        <w:rPr>
+          <w:color w:val="4472C4" w:themeColor="accent1"/>
+        </w:rPr>
+        <w:t>y</w:t>
+      </w:r>
+      <w:r>
+        <w:rPr>
+          <w:color w:val="4472C4" w:themeColor="accent1"/>
+        </w:rPr>
+        <w:t>s uge 1</w:t>
+      </w:r>
+      <w:r>
+        <w:rPr>
+          <w:rFonts w:eastAsia="Times New Roman" w:cstheme="minorHAnsi"/>
+          <w:color w:val="4472C4" w:themeColor="accent1"/>
+          <w:lang w:eastAsia="da-DK"/>
+        </w:rPr>
+        <w:fldChar w:fldCharType="end"/>
+      </w:r>
+      <w:r>
+        <w:rPr>
+          <w:rFonts w:eastAsia="Times New Roman" w:cstheme="minorHAnsi"/>
+          <w:color w:val="000000"/>
+          <w:lang w:eastAsia="da-DK"/>
+        </w:rPr>
+        <w:t xml:space="preserve"> afsnittet</w:t>
+      </w:r>
+    </w:p>
+    <w:p>
+      <w:pPr>
         <w:spacing w:before="0" w:after="0"/>
-        <w:rPr>
-          <w:rFonts w:eastAsia="Times New Roman" w:cstheme="minorHAnsi"/>
-          <w:bCs/>
-          <w:color w:val="000000"/>
-          <w:lang w:eastAsia="da-DK"/>
-        </w:rPr>
-      </w:pPr>
-    </w:p>
-    <w:p>
-      <w:pPr>
-        <w:pStyle w:val="Listeafsnit"/>
-        <w:numPr>
-          <w:ilvl w:val="1"/>
-          <w:numId w:val="7"/>
-        </w:numPr>
-        <w:spacing w:before="0" w:after="0"/>
-        <w:rPr>
-          <w:rFonts w:eastAsia="Times New Roman" w:cstheme="minorHAnsi"/>
-          <w:bCs/>
-          <w:color w:val="000000"/>
-          <w:lang w:eastAsia="da-DK"/>
-        </w:rPr>
-      </w:pPr>
-      <w:r>
-        <w:rPr>
-          <w:rFonts w:eastAsia="Times New Roman" w:cstheme="minorHAnsi"/>
-          <w:bCs/>
-          <w:color w:val="000000"/>
-          <w:lang w:eastAsia="da-DK"/>
-        </w:rPr>
-        <w:t>Lav bruger klasse (1 time)</w:t>
-      </w:r>
-    </w:p>
-    <w:p>
-      <w:pPr>
-        <w:pStyle w:val="Listeafsnit"/>
-        <w:numPr>
-          <w:ilvl w:val="1"/>
-          <w:numId w:val="7"/>
-        </w:numPr>
-        <w:spacing w:before="0" w:after="0"/>
-        <w:rPr>
-          <w:rFonts w:eastAsia="Times New Roman" w:cstheme="minorHAnsi"/>
-          <w:bCs/>
-          <w:color w:val="000000"/>
-          <w:lang w:eastAsia="da-DK"/>
-        </w:rPr>
-      </w:pPr>
-      <w:r>
-        <w:rPr>
-          <w:rFonts w:eastAsia="Times New Roman" w:cstheme="minorHAnsi"/>
-          <w:bCs/>
-          <w:color w:val="000000"/>
-          <w:lang w:eastAsia="da-DK"/>
-        </w:rPr>
-        <w:t>Lav bruger tabel i database (1 time)</w:t>
-      </w:r>
-    </w:p>
-    <w:p>
-      <w:pPr>
-        <w:pStyle w:val="Listeafsnit"/>
-        <w:numPr>
-          <w:ilvl w:val="1"/>
-          <w:numId w:val="7"/>
-        </w:numPr>
-        <w:spacing w:before="0" w:after="0"/>
-        <w:rPr>
-          <w:rFonts w:eastAsia="Times New Roman" w:cstheme="minorHAnsi"/>
-          <w:bCs/>
-          <w:color w:val="000000"/>
-          <w:lang w:eastAsia="da-DK"/>
-        </w:rPr>
-      </w:pPr>
-      <w:r>
-        <w:rPr>
-          <w:rFonts w:eastAsia="Times New Roman" w:cstheme="minorHAnsi"/>
-          <w:bCs/>
-          <w:color w:val="000000"/>
-          <w:lang w:eastAsia="da-DK"/>
-        </w:rPr>
-        <w:t>Fornavn og efternavn skal tilknyttes til hvert login (2 timer)</w:t>
-      </w:r>
-    </w:p>
-    <w:p>
-      <w:pPr>
-        <w:pStyle w:val="Listeafsnit"/>
-        <w:numPr>
-          <w:ilvl w:val="1"/>
-          <w:numId w:val="7"/>
-        </w:numPr>
-        <w:spacing w:before="0" w:after="0"/>
-        <w:rPr>
-          <w:rFonts w:eastAsia="Times New Roman" w:cstheme="minorHAnsi"/>
-          <w:bCs/>
-          <w:color w:val="000000"/>
-          <w:lang w:eastAsia="da-DK"/>
-        </w:rPr>
-      </w:pPr>
-      <w:r>
-        <w:rPr>
-          <w:rFonts w:eastAsia="Times New Roman" w:cstheme="minorHAnsi"/>
-          <w:bCs/>
-          <w:color w:val="000000"/>
-          <w:lang w:eastAsia="da-DK"/>
-        </w:rPr>
-        <w:t>Ansatte skal kunne logge ind med e-mail og kodeord (1 time)</w:t>
-      </w:r>
-    </w:p>
-    <w:p>
-      <w:pPr>
-        <w:pStyle w:val="Listeafsnit"/>
-        <w:numPr>
-          <w:ilvl w:val="1"/>
-          <w:numId w:val="7"/>
-        </w:numPr>
-        <w:spacing w:before="0" w:after="0"/>
-        <w:rPr>
-          <w:rFonts w:eastAsia="Times New Roman" w:cstheme="minorHAnsi"/>
-          <w:bCs/>
-          <w:color w:val="000000"/>
-          <w:lang w:eastAsia="da-DK"/>
-        </w:rPr>
-      </w:pPr>
-      <w:r>
-        <w:rPr>
-          <w:rFonts w:eastAsia="Times New Roman" w:cstheme="minorHAnsi"/>
-          <w:bCs/>
-          <w:color w:val="000000"/>
-          <w:lang w:eastAsia="da-DK"/>
-        </w:rPr>
-        <w:t>Bruger skal gemmes i Session (1 time)</w:t>
-      </w:r>
-    </w:p>
-    <w:p>
-      <w:pPr>
-        <w:pStyle w:val="Listeafsnit"/>
-        <w:spacing w:before="0" w:after="0"/>
-        <w:ind w:left="1440"/>
-        <w:rPr>
-          <w:rFonts w:eastAsia="Times New Roman" w:cstheme="minorHAnsi"/>
-          <w:bCs/>
-          <w:color w:val="000000"/>
-          <w:lang w:eastAsia="da-DK"/>
-        </w:rPr>
-      </w:pPr>
-    </w:p>
-    <w:p>
-      <w:pPr>
-        <w:pStyle w:val="Listeafsnit"/>
-        <w:numPr>
-          <w:ilvl w:val="0"/>
-          <w:numId w:val="7"/>
-        </w:numPr>
-        <w:rPr>
-          <w:rFonts w:eastAsia="Times New Roman" w:cstheme="minorHAnsi"/>
-          <w:bCs/>
-          <w:color w:val="000000"/>
-          <w:lang w:eastAsia="da-DK"/>
-        </w:rPr>
-      </w:pPr>
-      <w:r>
-        <w:rPr>
-          <w:rFonts w:eastAsia="Times New Roman" w:cstheme="minorHAnsi"/>
-          <w:bCs/>
-          <w:color w:val="000000"/>
-          <w:lang w:eastAsia="da-DK"/>
-        </w:rPr>
-        <w:t>Som bruger skal jeg kunne se en oversigt over alle film: 5 timer</w:t>
-      </w:r>
-    </w:p>
-    <w:p>
-      <w:pPr>
-        <w:pStyle w:val="Listeafsnit"/>
-        <w:rPr>
-          <w:rFonts w:eastAsia="Times New Roman" w:cstheme="minorHAnsi"/>
-          <w:bCs/>
-          <w:color w:val="000000"/>
-          <w:lang w:eastAsia="da-DK"/>
-        </w:rPr>
-      </w:pPr>
-    </w:p>
-    <w:p>
-      <w:pPr>
-        <w:pStyle w:val="Listeafsnit"/>
-        <w:numPr>
-          <w:ilvl w:val="1"/>
-          <w:numId w:val="7"/>
-        </w:numPr>
-        <w:rPr>
-          <w:rFonts w:eastAsia="Times New Roman" w:cstheme="minorHAnsi"/>
-          <w:bCs/>
-          <w:color w:val="000000"/>
-          <w:lang w:eastAsia="da-DK"/>
-        </w:rPr>
-      </w:pPr>
-      <w:r>
-        <w:rPr>
-          <w:rFonts w:eastAsia="Times New Roman" w:cstheme="minorHAnsi"/>
-          <w:bCs/>
-          <w:color w:val="000000"/>
-          <w:lang w:eastAsia="da-DK"/>
-        </w:rPr>
-        <w:t>Opret forside. Tilføj logo og navn på biografen samt navigation til undersider (1 time)</w:t>
-      </w:r>
-    </w:p>
-    <w:p>
-      <w:pPr>
-        <w:pStyle w:val="Listeafsnit"/>
-        <w:numPr>
-          <w:ilvl w:val="1"/>
-          <w:numId w:val="7"/>
-        </w:numPr>
-        <w:rPr>
-          <w:rFonts w:eastAsia="Times New Roman" w:cstheme="minorHAnsi"/>
-          <w:bCs/>
-          <w:color w:val="000000"/>
-          <w:lang w:eastAsia="da-DK"/>
-        </w:rPr>
-      </w:pPr>
-      <w:r>
-        <w:rPr>
-          <w:rFonts w:eastAsia="Times New Roman" w:cstheme="minorHAnsi"/>
-          <w:bCs/>
-          <w:color w:val="000000"/>
-          <w:lang w:eastAsia="da-DK"/>
-        </w:rPr>
-        <w:t>Implementer en oversigt over alle film. Film skal vise:</w:t>
-      </w:r>
-    </w:p>
-    <w:p>
-      <w:pPr>
-        <w:pStyle w:val="Listeafsnit"/>
-        <w:numPr>
-          <w:ilvl w:val="2"/>
-          <w:numId w:val="7"/>
-        </w:numPr>
-        <w:rPr>
-          <w:rFonts w:eastAsia="Times New Roman" w:cstheme="minorHAnsi"/>
-          <w:bCs/>
-          <w:color w:val="000000"/>
-          <w:lang w:eastAsia="da-DK"/>
-        </w:rPr>
-      </w:pPr>
-      <w:r>
-        <w:rPr>
-          <w:rFonts w:eastAsia="Times New Roman" w:cstheme="minorHAnsi"/>
-          <w:bCs/>
-          <w:color w:val="000000"/>
-          <w:lang w:eastAsia="da-DK"/>
-        </w:rPr>
-        <w:t>Navn</w:t>
-      </w:r>
-    </w:p>
-    <w:p>
-      <w:pPr>
-        <w:pStyle w:val="Listeafsnit"/>
-        <w:numPr>
-          <w:ilvl w:val="2"/>
-          <w:numId w:val="7"/>
-        </w:numPr>
-        <w:rPr>
-          <w:rFonts w:eastAsia="Times New Roman" w:cstheme="minorHAnsi"/>
-          <w:bCs/>
-          <w:color w:val="000000"/>
-          <w:lang w:eastAsia="da-DK"/>
-        </w:rPr>
-      </w:pPr>
-      <w:r>
-        <w:rPr>
-          <w:rFonts w:eastAsia="Times New Roman" w:cstheme="minorHAnsi"/>
-          <w:bCs/>
-          <w:color w:val="000000"/>
-          <w:lang w:eastAsia="da-DK"/>
-        </w:rPr>
-        <w:t>Vigtigste skuespillere</w:t>
-      </w:r>
-    </w:p>
-    <w:p>
-      <w:pPr>
-        <w:pStyle w:val="Listeafsnit"/>
-        <w:numPr>
-          <w:ilvl w:val="2"/>
-          <w:numId w:val="7"/>
-        </w:numPr>
-        <w:rPr>
-          <w:rFonts w:eastAsia="Times New Roman" w:cstheme="minorHAnsi"/>
-          <w:bCs/>
-          <w:color w:val="000000"/>
-          <w:lang w:eastAsia="da-DK"/>
-        </w:rPr>
-      </w:pPr>
-      <w:r>
-        <w:rPr>
-          <w:rFonts w:eastAsia="Times New Roman" w:cstheme="minorHAnsi"/>
-          <w:bCs/>
+        <w:textAlignment w:val="baseline"/>
+        <w:rPr>
+          <w:rFonts w:eastAsia="Times New Roman" w:cstheme="minorHAnsi"/>
+          <w:color w:val="000000"/>
+          <w:lang w:eastAsia="da-DK"/>
+        </w:rPr>
+      </w:pPr>
+    </w:p>
+    <w:p>
+      <w:pPr>
+        <w:pStyle w:val="Overskrift3"/>
+        <w:rPr>
+          <w:rFonts w:eastAsia="Times New Roman"/>
+          <w:lang w:eastAsia="da-DK"/>
+        </w:rPr>
+      </w:pPr>
+      <w:r>
+        <w:rPr>
+          <w:rFonts w:eastAsia="Times New Roman"/>
+          <w:lang w:eastAsia="da-DK"/>
+        </w:rPr>
+        <w:t>Onsdag 10-10-2018</w:t>
+      </w:r>
+      <w:bookmarkStart w:id="13" w:name="_GoBack"/>
+      <w:bookmarkEnd w:id="13"/>
+    </w:p>
+    <w:p>
+      <w:pPr>
+        <w:pStyle w:val="Overskrift4"/>
+      </w:pPr>
+      <w:r>
+        <w:t>Individuelle logbøger</w:t>
+      </w:r>
+    </w:p>
+    <w:p/>
+    <w:p>
+      <w:pPr>
+        <w:pStyle w:val="Overskrift5"/>
+        <w:rPr>
+          <w:rFonts w:eastAsia="Times New Roman"/>
+          <w:lang w:eastAsia="da-DK"/>
+        </w:rPr>
+      </w:pPr>
+      <w:r>
+        <w:rPr>
+          <w:rFonts w:eastAsia="Times New Roman"/>
+          <w:lang w:eastAsia="da-DK"/>
+        </w:rPr>
+        <w:t>Michael &amp; Strunge:</w:t>
+      </w:r>
+    </w:p>
+    <w:p>
+      <w:pPr>
+        <w:spacing w:before="0" w:after="0" w:line="240" w:lineRule="auto"/>
+        <w:rPr>
+          <w:rFonts w:eastAsia="Times New Roman" w:cstheme="minorHAnsi"/>
+          <w:lang w:eastAsia="da-DK"/>
+        </w:rPr>
+      </w:pPr>
+    </w:p>
+    <w:p>
+      <w:pPr>
+        <w:spacing w:before="0" w:after="0" w:line="240" w:lineRule="auto"/>
+        <w:rPr>
+          <w:rFonts w:eastAsia="Times New Roman" w:cstheme="minorHAnsi"/>
+          <w:lang w:eastAsia="da-DK"/>
+        </w:rPr>
+      </w:pPr>
+      <w:r>
+        <w:rPr>
+          <w:rFonts w:eastAsia="Times New Roman" w:cstheme="minorHAnsi"/>
+          <w:color w:val="000000"/>
+          <w:lang w:eastAsia="da-DK"/>
+        </w:rPr>
+        <w:t xml:space="preserve">Vi har fået lavet en klasse der indeholder informationer om en bruger, vi besluttede ikke at lave </w:t>
+      </w:r>
+      <w:proofErr w:type="spellStart"/>
+      <w:r>
+        <w:rPr>
+          <w:rFonts w:eastAsia="Times New Roman" w:cstheme="minorHAnsi"/>
+          <w:color w:val="000000"/>
+          <w:lang w:eastAsia="da-DK"/>
+        </w:rPr>
+        <w:t>sub-classes</w:t>
+      </w:r>
+      <w:proofErr w:type="spellEnd"/>
+      <w:r>
+        <w:rPr>
+          <w:rFonts w:eastAsia="Times New Roman" w:cstheme="minorHAnsi"/>
+          <w:color w:val="000000"/>
+          <w:lang w:eastAsia="da-DK"/>
+        </w:rPr>
+        <w:t>, da “</w:t>
+      </w:r>
+      <w:proofErr w:type="spellStart"/>
+      <w:r>
+        <w:rPr>
+          <w:rFonts w:eastAsia="Times New Roman" w:cstheme="minorHAnsi"/>
+          <w:color w:val="000000"/>
+          <w:lang w:eastAsia="da-DK"/>
+        </w:rPr>
+        <w:t>admin</w:t>
+      </w:r>
+      <w:proofErr w:type="spellEnd"/>
+      <w:r>
+        <w:rPr>
+          <w:rFonts w:eastAsia="Times New Roman" w:cstheme="minorHAnsi"/>
+          <w:color w:val="000000"/>
+          <w:lang w:eastAsia="da-DK"/>
+        </w:rPr>
+        <w:t>” og “ansat” ikke har forskellige fields og lign. Dette forløb uden problemer.</w:t>
+      </w:r>
+    </w:p>
+    <w:p>
+      <w:pPr>
+        <w:spacing w:before="0" w:after="0" w:line="240" w:lineRule="auto"/>
+        <w:rPr>
+          <w:rFonts w:eastAsia="Times New Roman" w:cstheme="minorHAnsi"/>
+          <w:lang w:eastAsia="da-DK"/>
+        </w:rPr>
+      </w:pPr>
+      <w:r>
+        <w:rPr>
+          <w:rFonts w:eastAsia="Times New Roman" w:cstheme="minorHAnsi"/>
+          <w:color w:val="000000"/>
+          <w:lang w:eastAsia="da-DK"/>
+        </w:rPr>
+        <w:t xml:space="preserve">Vi har lavet en funktion hvori man kan differentiere </w:t>
+      </w:r>
+      <w:proofErr w:type="spellStart"/>
+      <w:r>
+        <w:rPr>
+          <w:rFonts w:eastAsia="Times New Roman" w:cstheme="minorHAnsi"/>
+          <w:color w:val="000000"/>
+          <w:lang w:eastAsia="da-DK"/>
+        </w:rPr>
+        <w:t>admin</w:t>
+      </w:r>
+      <w:proofErr w:type="spellEnd"/>
+      <w:r>
+        <w:rPr>
+          <w:rFonts w:eastAsia="Times New Roman" w:cstheme="minorHAnsi"/>
+          <w:color w:val="000000"/>
+          <w:lang w:eastAsia="da-DK"/>
+        </w:rPr>
+        <w:t xml:space="preserve"> fra ansat, den er i øjeblikket i “test”, her snakkede vi om hvordan og hvorledes en metode skulle kunne sørge for dette. mindre bump på vejen, men vi kom i mål (Til test).</w:t>
+      </w:r>
+    </w:p>
+    <w:p>
+      <w:pPr>
+        <w:spacing w:before="0" w:after="0" w:line="240" w:lineRule="auto"/>
+        <w:rPr>
+          <w:rFonts w:eastAsia="Times New Roman" w:cstheme="minorHAnsi"/>
+          <w:lang w:eastAsia="da-DK"/>
+        </w:rPr>
+      </w:pPr>
+      <w:r>
+        <w:rPr>
+          <w:rFonts w:eastAsia="Times New Roman" w:cstheme="minorHAnsi"/>
+          <w:color w:val="000000"/>
+          <w:lang w:eastAsia="da-DK"/>
+        </w:rPr>
+        <w:t>Vi har lavet en funktion der kan slette film fra databasen ud fra deres ID.</w:t>
+      </w:r>
+    </w:p>
+    <w:p>
+      <w:pPr>
+        <w:spacing w:before="0" w:after="240" w:line="240" w:lineRule="auto"/>
+        <w:rPr>
+          <w:rFonts w:eastAsia="Times New Roman" w:cstheme="minorHAnsi"/>
+          <w:lang w:eastAsia="da-DK"/>
+        </w:rPr>
+      </w:pPr>
+    </w:p>
+    <w:p>
+      <w:pPr>
+        <w:pStyle w:val="Overskrift5"/>
+        <w:rPr>
+          <w:rFonts w:eastAsia="Times New Roman"/>
+          <w:lang w:eastAsia="da-DK"/>
+        </w:rPr>
+      </w:pPr>
+      <w:r>
+        <w:rPr>
+          <w:rFonts w:eastAsia="Times New Roman"/>
+          <w:lang w:eastAsia="da-DK"/>
+        </w:rPr>
+        <w:t>Benazeer &amp; Emil:</w:t>
+      </w:r>
+    </w:p>
+    <w:p>
+      <w:pPr>
+        <w:spacing w:before="0" w:after="0" w:line="240" w:lineRule="auto"/>
+        <w:rPr>
+          <w:rFonts w:eastAsia="Times New Roman" w:cstheme="minorHAnsi"/>
+          <w:lang w:eastAsia="da-DK"/>
+        </w:rPr>
+      </w:pPr>
+    </w:p>
+    <w:p>
+      <w:pPr>
+        <w:spacing w:before="0" w:after="0" w:line="240" w:lineRule="auto"/>
+        <w:rPr>
+          <w:rFonts w:eastAsia="Times New Roman" w:cstheme="minorHAnsi"/>
+          <w:lang w:eastAsia="da-DK"/>
+        </w:rPr>
+      </w:pPr>
+      <w:r>
+        <w:rPr>
+          <w:rFonts w:eastAsia="Times New Roman" w:cstheme="minorHAnsi"/>
+          <w:color w:val="000000"/>
+          <w:lang w:eastAsia="da-DK"/>
+        </w:rPr>
+        <w:t>Vi har lavet en film klasse, samt en forside med navn og logo i html og css og en oversigt over film i html/css</w:t>
+      </w:r>
+      <w:r>
+        <w:rPr>
+          <w:rFonts w:eastAsia="Times New Roman" w:cstheme="minorHAnsi"/>
+          <w:color w:val="000000"/>
+          <w:lang w:eastAsia="da-DK"/>
+        </w:rPr>
+        <w:t xml:space="preserve"> </w:t>
+      </w:r>
+      <w:r>
+        <w:rPr>
+          <w:rFonts w:eastAsia="Times New Roman" w:cstheme="minorHAnsi"/>
+          <w:color w:val="000000"/>
+          <w:lang w:eastAsia="da-DK"/>
+        </w:rPr>
+        <w:t>(ingen kode). Udover det har vi lavet fundamentet til navigationen på forsiden.</w:t>
+      </w:r>
+    </w:p>
+    <w:p>
+      <w:pPr>
+        <w:spacing w:before="0" w:after="0" w:line="240" w:lineRule="auto"/>
+        <w:rPr>
+          <w:rFonts w:eastAsia="Times New Roman" w:cstheme="minorHAnsi"/>
+          <w:lang w:eastAsia="da-DK"/>
+        </w:rPr>
+      </w:pPr>
+    </w:p>
+    <w:p>
+      <w:pPr>
+        <w:pStyle w:val="Overskrift5"/>
+        <w:rPr>
+          <w:rFonts w:eastAsia="Times New Roman"/>
+          <w:lang w:eastAsia="da-DK"/>
+        </w:rPr>
+      </w:pPr>
+      <w:r>
+        <w:rPr>
+          <w:rFonts w:eastAsia="Times New Roman"/>
+          <w:lang w:eastAsia="da-DK"/>
+        </w:rPr>
+        <w:t>J</w:t>
+      </w:r>
+      <w:r>
+        <w:rPr>
+          <w:rFonts w:eastAsia="Times New Roman"/>
+          <w:lang w:eastAsia="da-DK"/>
+        </w:rPr>
+        <w:t>onas og Matthias</w:t>
+      </w:r>
+    </w:p>
+    <w:p>
+      <w:pPr>
+        <w:spacing w:before="0" w:after="0" w:line="240" w:lineRule="auto"/>
+        <w:rPr>
+          <w:rFonts w:eastAsia="Times New Roman" w:cstheme="minorHAnsi"/>
+          <w:lang w:eastAsia="da-DK"/>
+        </w:rPr>
+      </w:pPr>
+    </w:p>
+    <w:p>
+      <w:pPr>
+        <w:spacing w:before="0" w:after="0" w:line="240" w:lineRule="auto"/>
+        <w:rPr>
+          <w:rFonts w:eastAsia="Times New Roman" w:cstheme="minorHAnsi"/>
+          <w:color w:val="000000"/>
+          <w:lang w:eastAsia="da-DK"/>
+        </w:rPr>
+      </w:pPr>
+      <w:r>
+        <w:rPr>
+          <w:rFonts w:eastAsia="Times New Roman" w:cstheme="minorHAnsi"/>
+          <w:color w:val="000000"/>
+          <w:lang w:eastAsia="da-DK"/>
+        </w:rPr>
+        <w:t>Jonas har lavet login side og fået det til at fungere med database. Matthias hjalp med database-delen. Til sidst blev der tilføjet et meget svært og krævende Session funktion, så brugere kan gemmes deri.</w:t>
+      </w:r>
+    </w:p>
+    <w:p>
+      <w:pPr>
+        <w:rPr>
+          <w:rFonts w:eastAsia="Times New Roman" w:cstheme="minorHAnsi"/>
+          <w:color w:val="000000"/>
+          <w:lang w:eastAsia="da-DK"/>
+        </w:rPr>
+      </w:pPr>
+      <w:r>
+        <w:rPr>
+          <w:rFonts w:eastAsia="Times New Roman" w:cstheme="minorHAnsi"/>
           <w:color w:val="000000"/>
           <w:lang w:eastAsia="da-DK"/>
         </w:rPr>
         <w:lastRenderedPageBreak/>
-        <w:t>Aldersgrænse</w:t>
-      </w:r>
-    </w:p>
-    <w:p>
-      <w:pPr>
-        <w:pStyle w:val="Listeafsnit"/>
-        <w:numPr>
-          <w:ilvl w:val="2"/>
-          <w:numId w:val="7"/>
-        </w:numPr>
-        <w:rPr>
-          <w:rFonts w:eastAsia="Times New Roman" w:cstheme="minorHAnsi"/>
-          <w:bCs/>
-          <w:color w:val="000000"/>
-          <w:lang w:eastAsia="da-DK"/>
-        </w:rPr>
-      </w:pPr>
-      <w:r>
-        <w:rPr>
-          <w:rFonts w:eastAsia="Times New Roman" w:cstheme="minorHAnsi"/>
-          <w:bCs/>
-          <w:color w:val="000000"/>
-          <w:lang w:eastAsia="da-DK"/>
-        </w:rPr>
-        <w:t>Plakat</w:t>
-      </w:r>
-    </w:p>
-    <w:p>
-      <w:pPr>
-        <w:pStyle w:val="Listeafsnit"/>
-        <w:numPr>
-          <w:ilvl w:val="2"/>
-          <w:numId w:val="7"/>
-        </w:numPr>
-        <w:rPr>
-          <w:rFonts w:eastAsia="Times New Roman" w:cstheme="minorHAnsi"/>
-          <w:bCs/>
-          <w:color w:val="000000"/>
-          <w:lang w:eastAsia="da-DK"/>
-        </w:rPr>
-      </w:pPr>
-      <w:r>
-        <w:rPr>
-          <w:rFonts w:eastAsia="Times New Roman" w:cstheme="minorHAnsi"/>
-          <w:bCs/>
-          <w:color w:val="000000"/>
-          <w:lang w:eastAsia="da-DK"/>
-        </w:rPr>
-        <w:t>Kategori</w:t>
-      </w:r>
-    </w:p>
-    <w:p>
-      <w:pPr>
-        <w:rPr>
-          <w:rFonts w:eastAsia="Times New Roman" w:cstheme="minorHAnsi"/>
-          <w:bCs/>
-          <w:color w:val="000000"/>
-          <w:lang w:eastAsia="da-DK"/>
-        </w:rPr>
-      </w:pPr>
-    </w:p>
-    <w:p>
-      <w:pPr>
-        <w:pStyle w:val="Listeafsnit"/>
-        <w:numPr>
-          <w:ilvl w:val="0"/>
-          <w:numId w:val="7"/>
-        </w:numPr>
-        <w:spacing w:before="0" w:after="0"/>
-        <w:rPr>
-          <w:rFonts w:eastAsia="Times New Roman" w:cstheme="minorHAnsi"/>
-          <w:bCs/>
-          <w:color w:val="000000"/>
-          <w:lang w:eastAsia="da-DK"/>
-        </w:rPr>
-      </w:pPr>
-      <w:r>
-        <w:rPr>
-          <w:rFonts w:eastAsia="Times New Roman" w:cstheme="minorHAnsi"/>
-          <w:bCs/>
-          <w:color w:val="000000"/>
-          <w:lang w:eastAsia="da-DK"/>
-        </w:rPr>
-        <w:t xml:space="preserve">Som bruger skal jeg kunne oprette og redigere en film: 5 timer </w:t>
-      </w:r>
-    </w:p>
-    <w:p>
-      <w:pPr>
-        <w:pStyle w:val="Listeafsnit"/>
-        <w:spacing w:before="0" w:after="0"/>
-        <w:rPr>
-          <w:rFonts w:eastAsia="Times New Roman" w:cstheme="minorHAnsi"/>
-          <w:bCs/>
-          <w:color w:val="000000"/>
-          <w:lang w:eastAsia="da-DK"/>
-        </w:rPr>
-      </w:pPr>
-    </w:p>
-    <w:p>
-      <w:pPr>
-        <w:pStyle w:val="Listeafsnit"/>
-        <w:numPr>
-          <w:ilvl w:val="1"/>
-          <w:numId w:val="7"/>
-        </w:numPr>
-        <w:spacing w:before="0" w:after="0"/>
-        <w:rPr>
-          <w:rFonts w:eastAsia="Times New Roman" w:cstheme="minorHAnsi"/>
-          <w:bCs/>
-          <w:color w:val="000000"/>
-          <w:lang w:eastAsia="da-DK"/>
-        </w:rPr>
-      </w:pPr>
-      <w:r>
-        <w:rPr>
-          <w:rFonts w:eastAsia="Times New Roman" w:cstheme="minorHAnsi"/>
-          <w:bCs/>
-          <w:color w:val="000000"/>
-          <w:lang w:eastAsia="da-DK"/>
-        </w:rPr>
-        <w:t>Lav film klasse</w:t>
-      </w:r>
-      <w:r>
-        <w:rPr>
-          <w:rFonts w:eastAsia="Times New Roman" w:cstheme="minorHAnsi"/>
-          <w:bCs/>
-          <w:color w:val="000000"/>
-          <w:lang w:eastAsia="da-DK"/>
-        </w:rPr>
-        <w:t xml:space="preserve"> og tilhørende HTML-side (1 time)</w:t>
-      </w:r>
-    </w:p>
-    <w:p>
-      <w:pPr>
-        <w:pStyle w:val="Listeafsnit"/>
-        <w:numPr>
-          <w:ilvl w:val="1"/>
-          <w:numId w:val="7"/>
-        </w:numPr>
-        <w:spacing w:before="0" w:after="0"/>
-        <w:rPr>
-          <w:rFonts w:eastAsia="Times New Roman" w:cstheme="minorHAnsi"/>
-          <w:bCs/>
-          <w:color w:val="000000"/>
-          <w:lang w:eastAsia="da-DK"/>
-        </w:rPr>
-      </w:pPr>
-      <w:r>
-        <w:rPr>
-          <w:rFonts w:eastAsia="Times New Roman" w:cstheme="minorHAnsi"/>
-          <w:bCs/>
-          <w:color w:val="000000"/>
-          <w:lang w:eastAsia="da-DK"/>
-        </w:rPr>
-        <w:t>Lav film tabel i database og ER-diagram (1 time)</w:t>
-      </w:r>
-    </w:p>
-    <w:p>
-      <w:pPr>
-        <w:pStyle w:val="Listeafsnit"/>
-        <w:numPr>
-          <w:ilvl w:val="1"/>
-          <w:numId w:val="7"/>
-        </w:numPr>
-        <w:spacing w:before="0" w:after="0"/>
-        <w:rPr>
-          <w:rFonts w:eastAsia="Times New Roman" w:cstheme="minorHAnsi"/>
-          <w:bCs/>
-          <w:color w:val="000000"/>
-          <w:lang w:eastAsia="da-DK"/>
-        </w:rPr>
-      </w:pPr>
-      <w:r>
-        <w:rPr>
-          <w:rFonts w:eastAsia="Times New Roman" w:cstheme="minorHAnsi"/>
-          <w:bCs/>
-          <w:color w:val="000000"/>
-          <w:lang w:eastAsia="da-DK"/>
-        </w:rPr>
-        <w:t>Opret fast liste med kategorier i en drop-</w:t>
+        <w:br w:type="page"/>
+      </w:r>
+    </w:p>
+    <w:p>
+      <w:pPr>
+        <w:pStyle w:val="Overskrift5"/>
+        <w:rPr>
+          <w:rFonts w:eastAsia="Times New Roman"/>
+          <w:lang w:eastAsia="da-DK"/>
+        </w:rPr>
+      </w:pPr>
+      <w:r>
+        <w:rPr>
+          <w:rFonts w:eastAsia="Times New Roman"/>
+          <w:lang w:eastAsia="da-DK"/>
+        </w:rPr>
+        <w:lastRenderedPageBreak/>
+        <w:t>Patrick og Matthias</w:t>
+      </w:r>
+    </w:p>
+    <w:p>
+      <w:pPr>
+        <w:spacing w:before="0" w:after="0" w:line="240" w:lineRule="auto"/>
+        <w:rPr>
+          <w:rFonts w:eastAsia="Times New Roman" w:cstheme="minorHAnsi"/>
+          <w:lang w:eastAsia="da-DK"/>
+        </w:rPr>
+      </w:pPr>
+    </w:p>
+    <w:p>
+      <w:pPr>
+        <w:spacing w:before="0" w:after="0" w:line="240" w:lineRule="auto"/>
+        <w:rPr>
+          <w:rFonts w:eastAsia="Times New Roman" w:cstheme="minorHAnsi"/>
+          <w:lang w:eastAsia="da-DK"/>
+        </w:rPr>
+      </w:pPr>
+      <w:r>
+        <w:rPr>
+          <w:rFonts w:eastAsia="Times New Roman" w:cstheme="minorHAnsi"/>
+          <w:color w:val="000000"/>
+          <w:lang w:eastAsia="da-DK"/>
+        </w:rPr>
+        <w:t xml:space="preserve">Vi har lavet et meget flot logo til </w:t>
       </w:r>
       <w:proofErr w:type="spellStart"/>
       <w:r>
         <w:rPr>
           <w:rFonts w:eastAsia="Times New Roman" w:cstheme="minorHAnsi"/>
-          <w:bCs/>
-          <w:color w:val="000000"/>
-          <w:lang w:eastAsia="da-DK"/>
-        </w:rPr>
-        <w:t>down</w:t>
+          <w:color w:val="000000"/>
+          <w:lang w:eastAsia="da-DK"/>
+        </w:rPr>
+        <w:t>KinoXP</w:t>
       </w:r>
       <w:proofErr w:type="spellEnd"/>
       <w:r>
         <w:rPr>
           <w:rFonts w:eastAsia="Times New Roman" w:cstheme="minorHAnsi"/>
-          <w:bCs/>
-          <w:color w:val="000000"/>
-          <w:lang w:eastAsia="da-DK"/>
-        </w:rPr>
-        <w:t xml:space="preserve"> menu</w:t>
-      </w:r>
-    </w:p>
-    <w:p>
-      <w:pPr>
-        <w:pStyle w:val="Listeafsnit"/>
-        <w:numPr>
-          <w:ilvl w:val="1"/>
-          <w:numId w:val="7"/>
-        </w:numPr>
-        <w:spacing w:before="0" w:after="0"/>
-        <w:rPr>
-          <w:rFonts w:eastAsia="Times New Roman" w:cstheme="minorHAnsi"/>
-          <w:bCs/>
-          <w:color w:val="000000"/>
-          <w:lang w:eastAsia="da-DK"/>
-        </w:rPr>
-      </w:pPr>
-      <w:r>
-        <w:rPr>
-          <w:rFonts w:eastAsia="Times New Roman" w:cstheme="minorHAnsi"/>
-          <w:bCs/>
-          <w:color w:val="000000"/>
-          <w:lang w:eastAsia="da-DK"/>
-        </w:rPr>
-        <w:t>Tilføj funktion så kun administrator kan ændre i prisen på film (1 time)</w:t>
-      </w:r>
-    </w:p>
-    <w:p>
-      <w:pPr>
-        <w:pStyle w:val="Listeafsnit"/>
-        <w:numPr>
-          <w:ilvl w:val="1"/>
-          <w:numId w:val="7"/>
-        </w:numPr>
-        <w:spacing w:before="0" w:after="0"/>
-        <w:rPr>
-          <w:rFonts w:eastAsia="Times New Roman" w:cstheme="minorHAnsi"/>
-          <w:bCs/>
-          <w:color w:val="000000"/>
-          <w:lang w:eastAsia="da-DK"/>
-        </w:rPr>
-      </w:pPr>
-      <w:r>
-        <w:rPr>
-          <w:rFonts w:eastAsia="Times New Roman" w:cstheme="minorHAnsi"/>
-          <w:bCs/>
-          <w:color w:val="000000"/>
-          <w:lang w:eastAsia="da-DK"/>
-        </w:rPr>
-        <w:t>Tilføj gem/godkend/annuller funktion (1 time)</w:t>
-      </w:r>
-    </w:p>
-    <w:p>
-      <w:pPr>
-        <w:spacing w:before="0" w:after="0"/>
-        <w:rPr>
-          <w:rFonts w:eastAsia="Times New Roman" w:cstheme="minorHAnsi"/>
-          <w:bCs/>
-          <w:color w:val="000000"/>
-          <w:lang w:eastAsia="da-DK"/>
-        </w:rPr>
-      </w:pPr>
-    </w:p>
-    <w:p>
-      <w:pPr>
-        <w:pStyle w:val="Listeafsnit"/>
-        <w:numPr>
-          <w:ilvl w:val="0"/>
-          <w:numId w:val="7"/>
-        </w:numPr>
-        <w:spacing w:before="0" w:after="0"/>
-        <w:rPr>
-          <w:rFonts w:eastAsia="Times New Roman" w:cstheme="minorHAnsi"/>
-          <w:bCs/>
-          <w:color w:val="000000"/>
-          <w:lang w:eastAsia="da-DK"/>
-        </w:rPr>
-      </w:pPr>
-      <w:r>
-        <w:rPr>
-          <w:rFonts w:eastAsia="Times New Roman" w:cstheme="minorHAnsi"/>
-          <w:bCs/>
-          <w:color w:val="000000"/>
-          <w:lang w:eastAsia="da-DK"/>
-        </w:rPr>
-        <w:t>Som bruger skal jeg kunne oprette en booking: 18 timer</w:t>
-      </w:r>
-    </w:p>
-    <w:p>
-      <w:pPr>
-        <w:pStyle w:val="Listeafsnit"/>
-        <w:spacing w:before="0" w:after="0"/>
-        <w:rPr>
-          <w:rFonts w:eastAsia="Times New Roman" w:cstheme="minorHAnsi"/>
-          <w:bCs/>
-          <w:color w:val="000000"/>
-          <w:lang w:eastAsia="da-DK"/>
-        </w:rPr>
-      </w:pPr>
-    </w:p>
-    <w:p>
-      <w:pPr>
-        <w:pStyle w:val="Listeafsnit"/>
-        <w:numPr>
-          <w:ilvl w:val="1"/>
-          <w:numId w:val="7"/>
-        </w:numPr>
-        <w:spacing w:before="0" w:after="0"/>
-        <w:rPr>
-          <w:rFonts w:eastAsia="Times New Roman" w:cstheme="minorHAnsi"/>
-          <w:bCs/>
-          <w:color w:val="000000"/>
-          <w:lang w:eastAsia="da-DK"/>
-        </w:rPr>
-      </w:pPr>
-      <w:r>
-        <w:rPr>
-          <w:rFonts w:eastAsia="Times New Roman" w:cstheme="minorHAnsi"/>
-          <w:bCs/>
-          <w:color w:val="000000"/>
-          <w:lang w:eastAsia="da-DK"/>
-        </w:rPr>
-        <w:t>Lav booking klasse (1 time)</w:t>
-      </w:r>
-    </w:p>
-    <w:p>
-      <w:pPr>
-        <w:pStyle w:val="Listeafsnit"/>
-        <w:numPr>
-          <w:ilvl w:val="1"/>
-          <w:numId w:val="7"/>
-        </w:numPr>
-        <w:spacing w:before="0" w:after="0"/>
-        <w:rPr>
-          <w:rFonts w:eastAsia="Times New Roman" w:cstheme="minorHAnsi"/>
-          <w:bCs/>
-          <w:color w:val="000000"/>
-          <w:lang w:eastAsia="da-DK"/>
-        </w:rPr>
-      </w:pPr>
-      <w:r>
-        <w:rPr>
-          <w:rFonts w:eastAsia="Times New Roman" w:cstheme="minorHAnsi"/>
-          <w:bCs/>
-          <w:color w:val="000000"/>
-          <w:lang w:eastAsia="da-DK"/>
-        </w:rPr>
-        <w:t>Lav booking tabel i database (1 time)</w:t>
-      </w:r>
-    </w:p>
-    <w:p>
-      <w:pPr>
-        <w:pStyle w:val="Listeafsnit"/>
-        <w:numPr>
-          <w:ilvl w:val="1"/>
-          <w:numId w:val="7"/>
-        </w:numPr>
-        <w:spacing w:before="0" w:after="0"/>
-        <w:rPr>
-          <w:rFonts w:eastAsia="Times New Roman" w:cstheme="minorHAnsi"/>
-          <w:bCs/>
-          <w:color w:val="000000"/>
-          <w:lang w:eastAsia="da-DK"/>
-        </w:rPr>
-      </w:pPr>
-      <w:r>
-        <w:rPr>
-          <w:rFonts w:eastAsia="Times New Roman" w:cstheme="minorHAnsi"/>
-          <w:bCs/>
-          <w:color w:val="000000"/>
-          <w:lang w:eastAsia="da-DK"/>
-        </w:rPr>
-        <w:t>Tilføj checkboks til rabat på slik/sodavand (2 timer)</w:t>
-      </w:r>
-    </w:p>
-    <w:p>
-      <w:pPr>
-        <w:pStyle w:val="Listeafsnit"/>
-        <w:numPr>
-          <w:ilvl w:val="1"/>
-          <w:numId w:val="7"/>
-        </w:numPr>
-        <w:spacing w:before="0" w:after="0"/>
-        <w:rPr>
-          <w:rFonts w:eastAsia="Times New Roman" w:cstheme="minorHAnsi"/>
-          <w:bCs/>
-          <w:color w:val="000000"/>
-          <w:lang w:eastAsia="da-DK"/>
-        </w:rPr>
-      </w:pPr>
-      <w:r>
-        <w:rPr>
-          <w:rFonts w:eastAsia="Times New Roman" w:cstheme="minorHAnsi"/>
-          <w:bCs/>
-          <w:color w:val="000000"/>
-          <w:lang w:eastAsia="da-DK"/>
-        </w:rPr>
-        <w:t>Tilføj checkboks til pensionistrabat (1 time)</w:t>
-      </w:r>
-    </w:p>
-    <w:p>
-      <w:pPr>
-        <w:pStyle w:val="Listeafsnit"/>
-        <w:numPr>
-          <w:ilvl w:val="1"/>
-          <w:numId w:val="7"/>
-        </w:numPr>
-        <w:spacing w:before="0" w:after="0"/>
-        <w:rPr>
-          <w:rFonts w:eastAsia="Times New Roman" w:cstheme="minorHAnsi"/>
-          <w:bCs/>
-          <w:color w:val="000000"/>
-          <w:lang w:eastAsia="da-DK"/>
-        </w:rPr>
-      </w:pPr>
-      <w:r>
-        <w:rPr>
-          <w:rFonts w:eastAsia="Times New Roman" w:cstheme="minorHAnsi"/>
-          <w:bCs/>
-          <w:color w:val="000000"/>
-          <w:lang w:eastAsia="da-DK"/>
-        </w:rPr>
-        <w:t>Tilføj grafisk oversigt over sæderne i biografsalen med dertilhørende grafisk interaktion, så man kan vælge x antal sæder (8 timer)</w:t>
-      </w:r>
-    </w:p>
-    <w:p>
-      <w:pPr>
-        <w:pStyle w:val="Listeafsnit"/>
-        <w:numPr>
-          <w:ilvl w:val="1"/>
-          <w:numId w:val="7"/>
-        </w:numPr>
-        <w:spacing w:before="0" w:after="0"/>
-        <w:rPr>
-          <w:rFonts w:eastAsia="Times New Roman" w:cstheme="minorHAnsi"/>
-          <w:bCs/>
-          <w:color w:val="000000"/>
-          <w:lang w:eastAsia="da-DK"/>
-        </w:rPr>
-      </w:pPr>
-      <w:r>
-        <w:rPr>
-          <w:rFonts w:eastAsia="Times New Roman" w:cstheme="minorHAnsi"/>
-          <w:bCs/>
-          <w:color w:val="000000"/>
-          <w:lang w:eastAsia="da-DK"/>
-        </w:rPr>
-        <w:t>Tilføj status til booking af sæder: ledig (grøn) reserveret (gul) solgt (rød) (2 timer)</w:t>
-      </w:r>
-    </w:p>
-    <w:p>
-      <w:pPr>
-        <w:pStyle w:val="Listeafsnit"/>
-        <w:numPr>
-          <w:ilvl w:val="1"/>
-          <w:numId w:val="7"/>
-        </w:numPr>
-        <w:spacing w:before="0" w:after="0"/>
-        <w:rPr>
-          <w:rFonts w:eastAsia="Times New Roman" w:cstheme="minorHAnsi"/>
-          <w:bCs/>
-          <w:color w:val="000000"/>
-          <w:lang w:eastAsia="da-DK"/>
-        </w:rPr>
-      </w:pPr>
-      <w:r>
-        <w:rPr>
-          <w:rFonts w:eastAsia="Times New Roman" w:cstheme="minorHAnsi"/>
-          <w:bCs/>
-          <w:color w:val="000000"/>
-          <w:lang w:eastAsia="da-DK"/>
-        </w:rPr>
-        <w:t>Tilknyt en medarbejder til booking (1 time)</w:t>
-      </w:r>
-    </w:p>
-    <w:p>
-      <w:pPr>
-        <w:pStyle w:val="Listeafsnit"/>
-        <w:numPr>
-          <w:ilvl w:val="1"/>
-          <w:numId w:val="7"/>
-        </w:numPr>
-        <w:spacing w:before="0" w:after="0"/>
-        <w:rPr>
-          <w:rFonts w:eastAsia="Times New Roman" w:cstheme="minorHAnsi"/>
-          <w:bCs/>
-          <w:color w:val="000000"/>
-          <w:lang w:eastAsia="da-DK"/>
-        </w:rPr>
-      </w:pPr>
-      <w:r>
-        <w:rPr>
-          <w:rFonts w:eastAsia="Times New Roman" w:cstheme="minorHAnsi"/>
-          <w:bCs/>
-          <w:color w:val="000000"/>
-          <w:lang w:eastAsia="da-DK"/>
-        </w:rPr>
-        <w:t>Tilføj gem/godkend/annuller funktion (2 timer)</w:t>
-      </w:r>
-    </w:p>
-    <w:p>
-      <w:pPr>
-        <w:pStyle w:val="Listeafsnit"/>
-        <w:numPr>
-          <w:ilvl w:val="1"/>
-          <w:numId w:val="7"/>
-        </w:numPr>
-        <w:spacing w:before="0" w:after="0"/>
-        <w:rPr>
-          <w:rFonts w:eastAsia="Times New Roman" w:cstheme="minorHAnsi"/>
-          <w:bCs/>
-          <w:color w:val="000000"/>
-          <w:lang w:eastAsia="da-DK"/>
-        </w:rPr>
-      </w:pPr>
-      <w:r>
-        <w:rPr>
-          <w:rFonts w:eastAsia="Times New Roman" w:cstheme="minorHAnsi"/>
-          <w:bCs/>
-          <w:color w:val="000000"/>
-          <w:lang w:eastAsia="da-DK"/>
-        </w:rPr>
-        <w:t>Tilføj slet-funktion (1 time)</w:t>
-      </w:r>
-    </w:p>
-    <w:p>
-      <w:pPr>
-        <w:spacing w:before="0" w:after="0"/>
-        <w:rPr>
-          <w:rFonts w:eastAsia="Times New Roman" w:cstheme="minorHAnsi"/>
-          <w:bCs/>
-          <w:color w:val="000000"/>
-          <w:lang w:eastAsia="da-DK"/>
-        </w:rPr>
-      </w:pPr>
-      <w:bookmarkStart w:id="11" w:name="_GoBack"/>
-      <w:bookmarkEnd w:id="11"/>
-    </w:p>
-    <w:p>
-      <w:pPr>
-        <w:pStyle w:val="Listeafsnit"/>
-        <w:numPr>
-          <w:ilvl w:val="0"/>
-          <w:numId w:val="7"/>
-        </w:numPr>
-        <w:spacing w:before="0" w:after="0"/>
-        <w:rPr>
-          <w:rFonts w:eastAsia="Times New Roman" w:cstheme="minorHAnsi"/>
-          <w:bCs/>
-          <w:color w:val="000000"/>
-          <w:lang w:eastAsia="da-DK"/>
-        </w:rPr>
-      </w:pPr>
-      <w:r>
-        <w:rPr>
-          <w:rFonts w:eastAsia="Times New Roman" w:cstheme="minorHAnsi"/>
-          <w:bCs/>
-          <w:color w:val="000000"/>
-          <w:lang w:eastAsia="da-DK"/>
-        </w:rPr>
-        <w:t>Som administrator skal jeg kunne se en oversigt over salg af billetter for hver film: 3 timer</w:t>
-      </w:r>
-    </w:p>
-    <w:p>
-      <w:pPr>
-        <w:pStyle w:val="Listeafsnit"/>
-        <w:numPr>
-          <w:ilvl w:val="1"/>
-          <w:numId w:val="7"/>
-        </w:numPr>
-        <w:spacing w:before="0" w:after="0"/>
-        <w:rPr>
-          <w:rFonts w:eastAsia="Times New Roman" w:cstheme="minorHAnsi"/>
-          <w:bCs/>
-          <w:color w:val="000000"/>
-          <w:lang w:eastAsia="da-DK"/>
-        </w:rPr>
-      </w:pPr>
+          <w:color w:val="000000"/>
+          <w:lang w:eastAsia="da-DK"/>
+        </w:rPr>
+        <w:t xml:space="preserve">. Vi har oprettet et ER-diagram, lavet tre følgende tabeller: Film, Visninger og Bruger. Disse tabeller har vi oprettet i en database, hvor </w:t>
+      </w:r>
+      <w:proofErr w:type="spellStart"/>
+      <w:r>
+        <w:rPr>
+          <w:rFonts w:eastAsia="Times New Roman" w:cstheme="minorHAnsi"/>
+          <w:color w:val="000000"/>
+          <w:lang w:eastAsia="da-DK"/>
+        </w:rPr>
+        <w:t>idFilm</w:t>
+      </w:r>
+      <w:proofErr w:type="spellEnd"/>
+      <w:r>
+        <w:rPr>
+          <w:rFonts w:eastAsia="Times New Roman" w:cstheme="minorHAnsi"/>
+          <w:color w:val="000000"/>
+          <w:lang w:eastAsia="da-DK"/>
+        </w:rPr>
+        <w:t xml:space="preserve"> er en </w:t>
+      </w:r>
+      <w:proofErr w:type="spellStart"/>
+      <w:r>
+        <w:rPr>
+          <w:rFonts w:eastAsia="Times New Roman" w:cstheme="minorHAnsi"/>
+          <w:color w:val="000000"/>
+          <w:lang w:eastAsia="da-DK"/>
+        </w:rPr>
+        <w:t>foreign</w:t>
+      </w:r>
+      <w:proofErr w:type="spellEnd"/>
+      <w:r>
+        <w:rPr>
+          <w:rFonts w:eastAsia="Times New Roman" w:cstheme="minorHAnsi"/>
+          <w:color w:val="000000"/>
+          <w:lang w:eastAsia="da-DK"/>
+        </w:rPr>
+        <w:t xml:space="preserve"> </w:t>
+      </w:r>
+      <w:proofErr w:type="spellStart"/>
+      <w:r>
+        <w:rPr>
+          <w:rFonts w:eastAsia="Times New Roman" w:cstheme="minorHAnsi"/>
+          <w:color w:val="000000"/>
+          <w:lang w:eastAsia="da-DK"/>
+        </w:rPr>
+        <w:t>key</w:t>
+      </w:r>
+      <w:proofErr w:type="spellEnd"/>
+      <w:r>
+        <w:rPr>
+          <w:rFonts w:eastAsia="Times New Roman" w:cstheme="minorHAnsi"/>
+          <w:color w:val="000000"/>
+          <w:lang w:eastAsia="da-DK"/>
+        </w:rPr>
+        <w:t xml:space="preserve"> i Visninger. Patrick gik kl. 10 fordi han skulle til kiropraktor. Vi havde fejl-estimeret hvor længe det ville </w:t>
+      </w:r>
+      <w:proofErr w:type="gramStart"/>
+      <w:r>
+        <w:rPr>
+          <w:rFonts w:eastAsia="Times New Roman" w:cstheme="minorHAnsi"/>
+          <w:color w:val="000000"/>
+          <w:lang w:eastAsia="da-DK"/>
+        </w:rPr>
+        <w:t>tage,</w:t>
+      </w:r>
+      <w:proofErr w:type="gramEnd"/>
+      <w:r>
+        <w:rPr>
+          <w:rFonts w:eastAsia="Times New Roman" w:cstheme="minorHAnsi"/>
+          <w:color w:val="000000"/>
+          <w:lang w:eastAsia="da-DK"/>
+        </w:rPr>
+        <w:t xml:space="preserve"> at oprette disse i databasen.</w:t>
+      </w:r>
+    </w:p>
+    <w:p>
+      <w:pPr>
+        <w:spacing w:before="0" w:after="0" w:line="240" w:lineRule="auto"/>
+        <w:rPr>
+          <w:rFonts w:eastAsia="Times New Roman" w:cstheme="minorHAnsi"/>
+          <w:lang w:eastAsia="da-DK"/>
+        </w:rPr>
+      </w:pPr>
+    </w:p>
+    <w:p>
+      <w:pPr>
+        <w:pStyle w:val="Overskrift3"/>
+      </w:pPr>
+      <w:bookmarkStart w:id="14" w:name="_Toc527101622"/>
+      <w:r>
+        <w:t>fredag 12-10-2018</w:t>
+      </w:r>
+      <w:bookmarkEnd w:id="14"/>
     </w:p>
     <w:p/>
-    <w:p>
-      <w:pPr>
-        <w:pStyle w:val="Overskrift3"/>
-      </w:pPr>
-      <w:r>
-        <w:t>Tirsdag 09-10-2018</w:t>
-      </w:r>
-    </w:p>
     <w:p/>
-    <w:p>
-      <w:pPr>
-        <w:pStyle w:val="Overskrift4"/>
-      </w:pPr>
-      <w:r>
-        <w:t>Stand up meeting 1:</w:t>
-      </w:r>
-    </w:p>
-    <w:p/>
-    <w:p>
-      <w:pPr>
-        <w:spacing w:before="0" w:after="0" w:line="240" w:lineRule="auto"/>
-        <w:rPr>
-          <w:rFonts w:eastAsia="Times New Roman" w:cstheme="minorHAnsi"/>
-          <w:lang w:eastAsia="da-DK"/>
-        </w:rPr>
-      </w:pPr>
-    </w:p>
     <w:p/>
     <w:p/>
     <w:sectPr>
@@ -5385,7 +6119,6 @@
     <w:next w:val="Normal"/>
     <w:link w:val="Overskrift5Tegn"/>
     <w:uiPriority w:val="9"/>
-    <w:semiHidden/>
     <w:unhideWhenUsed/>
     <w:qFormat/>
     <w:rsid w:val="0032047C"/>
@@ -5572,7 +6305,6 @@
     <w:basedOn w:val="Standardskrifttypeiafsnit"/>
     <w:link w:val="Overskrift5"/>
     <w:uiPriority w:val="9"/>
-    <w:semiHidden/>
     <w:rsid w:val="0032047C"/>
     <w:rPr>
       <w:caps/>

</xml_diff>

<commit_message>
Update Rapport/KINO Management System.docx
</commit_message>
<xml_diff>
--- a/Rapport/KINO Management System.docx
+++ b/Rapport/KINO Management System.docx
@@ -2429,8 +2429,6 @@
           <w:t>https://github.com/michjens/Kino-XP</w:t>
         </w:r>
       </w:hyperlink>
-      <w:bookmarkStart w:id="7" w:name="_GoBack"/>
-      <w:bookmarkEnd w:id="7"/>
     </w:p>
     <w:p>
       <w:pPr>
@@ -2449,12 +2447,12 @@
       <w:pPr>
         <w:pStyle w:val="Heading3"/>
       </w:pPr>
-      <w:bookmarkStart w:id="8" w:name="_Toc527101616"/>
+      <w:bookmarkStart w:id="7" w:name="_Toc527101616"/>
       <w:r>
         <w:lastRenderedPageBreak/>
         <w:t>Tools &amp; Frameworks</w:t>
       </w:r>
-      <w:bookmarkEnd w:id="8"/>
+      <w:bookmarkEnd w:id="7"/>
     </w:p>
     <w:p>
       <w:r>
@@ -2619,11 +2617,11 @@
       <w:pPr>
         <w:pStyle w:val="Heading3"/>
       </w:pPr>
-      <w:bookmarkStart w:id="9" w:name="_Toc527101617"/>
+      <w:bookmarkStart w:id="8" w:name="_Toc527101617"/>
       <w:r>
         <w:t>Rollefordeling uge 1:</w:t>
       </w:r>
-      <w:bookmarkEnd w:id="9"/>
+      <w:bookmarkEnd w:id="8"/>
     </w:p>
     <w:p>
       <w:r>
@@ -2688,128 +2686,128 @@
       <w:pPr>
         <w:pStyle w:val="Heading1"/>
       </w:pPr>
-      <w:bookmarkStart w:id="10" w:name="_Ref527101263"/>
-      <w:bookmarkStart w:id="11" w:name="_Toc527101618"/>
+      <w:bookmarkStart w:id="9" w:name="_Ref527101263"/>
+      <w:bookmarkStart w:id="10" w:name="_Toc527101618"/>
       <w:r>
         <w:t>iteration</w:t>
       </w:r>
       <w:r>
         <w:t xml:space="preserve"> 1</w:t>
       </w:r>
+      <w:bookmarkEnd w:id="9"/>
       <w:bookmarkEnd w:id="10"/>
+    </w:p>
+    <w:p/>
+    <w:p>
+      <w:r>
+        <w:t>Herunder de user storys vi vil udvikle ud fra pr. 09-10-2018 (i prioriteret rækkefølge):</w:t>
+      </w:r>
+    </w:p>
+    <w:p>
+      <w:pPr>
+        <w:spacing w:before="0" w:after="0" w:line="360" w:lineRule="auto"/>
+        <w:rPr>
+          <w:rFonts w:eastAsia="Times New Roman" w:cstheme="minorHAnsi"/>
+          <w:bCs/>
+          <w:color w:val="000000"/>
+          <w:lang w:eastAsia="da-DK"/>
+        </w:rPr>
+      </w:pPr>
+      <w:r>
+        <w:rPr>
+          <w:rFonts w:eastAsia="Times New Roman" w:cstheme="minorHAnsi"/>
+          <w:bCs/>
+          <w:color w:val="000000"/>
+          <w:lang w:eastAsia="da-DK"/>
+        </w:rPr>
+        <w:t>Som bruger skal jeg kunne logge ind: 6 timer</w:t>
+      </w:r>
+    </w:p>
+    <w:p>
+      <w:pPr>
+        <w:spacing w:before="0" w:after="0" w:line="360" w:lineRule="auto"/>
+        <w:rPr>
+          <w:rFonts w:eastAsia="Times New Roman" w:cstheme="minorHAnsi"/>
+          <w:bCs/>
+          <w:color w:val="000000"/>
+          <w:lang w:eastAsia="da-DK"/>
+        </w:rPr>
+      </w:pPr>
+      <w:r>
+        <w:rPr>
+          <w:rFonts w:eastAsia="Times New Roman" w:cstheme="minorHAnsi"/>
+          <w:bCs/>
+          <w:color w:val="000000"/>
+          <w:lang w:eastAsia="da-DK"/>
+        </w:rPr>
+        <w:t>Som bruger skal jeg kunne se en oversigt over alle film: 5 timer</w:t>
+      </w:r>
+      <w:r>
+        <w:rPr>
+          <w:rFonts w:eastAsia="Times New Roman" w:cstheme="minorHAnsi"/>
+          <w:bCs/>
+          <w:color w:val="000000"/>
+          <w:lang w:eastAsia="da-DK"/>
+        </w:rPr>
+        <w:br/>
+      </w:r>
+      <w:r>
+        <w:rPr>
+          <w:rFonts w:eastAsia="Times New Roman" w:cstheme="minorHAnsi"/>
+          <w:bCs/>
+          <w:color w:val="000000"/>
+          <w:lang w:eastAsia="da-DK"/>
+        </w:rPr>
+        <w:t>Som bruger skal jeg kunne oprette og redigere en film: 5 timer</w:t>
+      </w:r>
+      <w:r>
+        <w:rPr>
+          <w:rFonts w:eastAsia="Times New Roman" w:cstheme="minorHAnsi"/>
+          <w:bCs/>
+          <w:color w:val="000000"/>
+          <w:lang w:eastAsia="da-DK"/>
+        </w:rPr>
+        <w:br/>
+      </w:r>
+      <w:r>
+        <w:rPr>
+          <w:rFonts w:eastAsia="Times New Roman" w:cstheme="minorHAnsi"/>
+          <w:bCs/>
+          <w:color w:val="000000"/>
+          <w:lang w:eastAsia="da-DK"/>
+        </w:rPr>
+        <w:t>Som bruger skal jeg kunne oprette en booking: 18 timer</w:t>
+      </w:r>
+    </w:p>
+    <w:p>
+      <w:pPr>
+        <w:spacing w:before="0" w:after="0" w:line="360" w:lineRule="auto"/>
+        <w:rPr>
+          <w:rFonts w:eastAsia="Times New Roman" w:cstheme="minorHAnsi"/>
+          <w:bCs/>
+          <w:color w:val="000000"/>
+          <w:lang w:eastAsia="da-DK"/>
+        </w:rPr>
+      </w:pPr>
+      <w:r>
+        <w:rPr>
+          <w:rFonts w:eastAsia="Times New Roman" w:cstheme="minorHAnsi"/>
+          <w:bCs/>
+          <w:color w:val="000000"/>
+          <w:lang w:eastAsia="da-DK"/>
+        </w:rPr>
+        <w:t>Som administrator skal jeg kunne se en oversigt over salg af billetter for hver film: 3 timer</w:t>
+      </w:r>
+    </w:p>
+    <w:p>
+      <w:pPr>
+        <w:pStyle w:val="Heading2"/>
+      </w:pPr>
+      <w:bookmarkStart w:id="11" w:name="_Toc527101619"/>
+      <w:r>
+        <w:t>Tasks</w:t>
+      </w:r>
       <w:bookmarkEnd w:id="11"/>
-    </w:p>
-    <w:p/>
-    <w:p>
-      <w:r>
-        <w:t>Herunder de user storys vi vil udvikle ud fra pr. 09-10-2018 (i prioriteret rækkefølge):</w:t>
-      </w:r>
-    </w:p>
-    <w:p>
-      <w:pPr>
-        <w:spacing w:before="0" w:after="0" w:line="360" w:lineRule="auto"/>
-        <w:rPr>
-          <w:rFonts w:eastAsia="Times New Roman" w:cstheme="minorHAnsi"/>
-          <w:bCs/>
-          <w:color w:val="000000"/>
-          <w:lang w:eastAsia="da-DK"/>
-        </w:rPr>
-      </w:pPr>
-      <w:r>
-        <w:rPr>
-          <w:rFonts w:eastAsia="Times New Roman" w:cstheme="minorHAnsi"/>
-          <w:bCs/>
-          <w:color w:val="000000"/>
-          <w:lang w:eastAsia="da-DK"/>
-        </w:rPr>
-        <w:t>Som bruger skal jeg kunne logge ind: 6 timer</w:t>
-      </w:r>
-    </w:p>
-    <w:p>
-      <w:pPr>
-        <w:spacing w:before="0" w:after="0" w:line="360" w:lineRule="auto"/>
-        <w:rPr>
-          <w:rFonts w:eastAsia="Times New Roman" w:cstheme="minorHAnsi"/>
-          <w:bCs/>
-          <w:color w:val="000000"/>
-          <w:lang w:eastAsia="da-DK"/>
-        </w:rPr>
-      </w:pPr>
-      <w:r>
-        <w:rPr>
-          <w:rFonts w:eastAsia="Times New Roman" w:cstheme="minorHAnsi"/>
-          <w:bCs/>
-          <w:color w:val="000000"/>
-          <w:lang w:eastAsia="da-DK"/>
-        </w:rPr>
-        <w:t>Som bruger skal jeg kunne se en oversigt over alle film: 5 timer</w:t>
-      </w:r>
-      <w:r>
-        <w:rPr>
-          <w:rFonts w:eastAsia="Times New Roman" w:cstheme="minorHAnsi"/>
-          <w:bCs/>
-          <w:color w:val="000000"/>
-          <w:lang w:eastAsia="da-DK"/>
-        </w:rPr>
-        <w:br/>
-      </w:r>
-      <w:r>
-        <w:rPr>
-          <w:rFonts w:eastAsia="Times New Roman" w:cstheme="minorHAnsi"/>
-          <w:bCs/>
-          <w:color w:val="000000"/>
-          <w:lang w:eastAsia="da-DK"/>
-        </w:rPr>
-        <w:t>Som bruger skal jeg kunne oprette og redigere en film: 5 timer</w:t>
-      </w:r>
-      <w:r>
-        <w:rPr>
-          <w:rFonts w:eastAsia="Times New Roman" w:cstheme="minorHAnsi"/>
-          <w:bCs/>
-          <w:color w:val="000000"/>
-          <w:lang w:eastAsia="da-DK"/>
-        </w:rPr>
-        <w:br/>
-      </w:r>
-      <w:r>
-        <w:rPr>
-          <w:rFonts w:eastAsia="Times New Roman" w:cstheme="minorHAnsi"/>
-          <w:bCs/>
-          <w:color w:val="000000"/>
-          <w:lang w:eastAsia="da-DK"/>
-        </w:rPr>
-        <w:t>Som bruger skal jeg kunne oprette en booking: 18 timer</w:t>
-      </w:r>
-    </w:p>
-    <w:p>
-      <w:pPr>
-        <w:spacing w:before="0" w:after="0" w:line="360" w:lineRule="auto"/>
-        <w:rPr>
-          <w:rFonts w:eastAsia="Times New Roman" w:cstheme="minorHAnsi"/>
-          <w:bCs/>
-          <w:color w:val="000000"/>
-          <w:lang w:eastAsia="da-DK"/>
-        </w:rPr>
-      </w:pPr>
-      <w:r>
-        <w:rPr>
-          <w:rFonts w:eastAsia="Times New Roman" w:cstheme="minorHAnsi"/>
-          <w:bCs/>
-          <w:color w:val="000000"/>
-          <w:lang w:eastAsia="da-DK"/>
-        </w:rPr>
-        <w:t>Som administrator skal jeg kunne se en oversigt over salg af billetter for hver film: 3 timer</w:t>
-      </w:r>
-    </w:p>
-    <w:p>
-      <w:pPr>
-        <w:pStyle w:val="Heading2"/>
-      </w:pPr>
-      <w:bookmarkStart w:id="12" w:name="_Toc527101619"/>
-      <w:r>
-        <w:t>Tasks</w:t>
-      </w:r>
-      <w:bookmarkEnd w:id="12"/>
     </w:p>
     <w:p>
       <w:r>
@@ -3765,7 +3763,7 @@
     </w:p>
     <w:p>
       <w:pPr>
-        <w:spacing w:before="0" w:after="0"/>
+        <w:pStyle w:val="Heading3"/>
         <w:rPr>
           <w:rFonts w:eastAsia="Times New Roman" w:cstheme="minorHAnsi"/>
           <w:b/>
@@ -3775,13 +3773,6 @@
         </w:rPr>
       </w:pPr>
       <w:r>
-        <w:rPr>
-          <w:rFonts w:eastAsia="Times New Roman" w:cstheme="minorHAnsi"/>
-          <w:b/>
-          <w:bCs/>
-          <w:color w:val="000000"/>
-          <w:lang w:eastAsia="da-DK"/>
-        </w:rPr>
         <w:t>Planlagt arbejde i første iteration</w:t>
       </w:r>
     </w:p>
@@ -3838,23 +3829,9 @@
     </w:p>
     <w:p>
       <w:pPr>
-        <w:spacing w:before="0" w:after="0"/>
-        <w:rPr>
-          <w:rFonts w:eastAsia="Times New Roman" w:cstheme="minorHAnsi"/>
-          <w:b/>
-          <w:bCs/>
-          <w:color w:val="000000"/>
-          <w:lang w:eastAsia="da-DK"/>
-        </w:rPr>
-      </w:pPr>
-      <w:r>
-        <w:rPr>
-          <w:rFonts w:eastAsia="Times New Roman" w:cstheme="minorHAnsi"/>
-          <w:b/>
-          <w:bCs/>
-          <w:color w:val="000000"/>
-          <w:lang w:eastAsia="da-DK"/>
-        </w:rPr>
+        <w:pStyle w:val="Heading3"/>
+      </w:pPr>
+      <w:r>
         <w:t>Færdiggjort arbejde i første iteration</w:t>
       </w:r>
     </w:p>
@@ -3886,29 +3863,15 @@
           <w:color w:val="000000"/>
           <w:lang w:eastAsia="da-DK"/>
         </w:rPr>
-        <w:t xml:space="preserve">Efter første iteration havde vi lavet de 2 højest prioriterede user stories. Dette var mindre end vi havde estimeret, så vi valgte derefter at holde et møde og reestimere de tasks vi havde, samt de nye tasks der kom til efter mødet med </w:t>
-      </w:r>
-      <w:r>
-        <w:rPr>
-          <w:rFonts w:eastAsia="Times New Roman" w:cstheme="minorHAnsi"/>
-          <w:bCs/>
-          <w:color w:val="000000"/>
-          <w:lang w:eastAsia="da-DK"/>
-        </w:rPr>
         <w:lastRenderedPageBreak/>
-        <w:t xml:space="preserve">kunden i slutningen af iterationen. Vi kunne se at vi både havde fejlestimeret mange tasks og fejlestimeret den tid vi havde til at arbejde med hver task. Vi gjorde det vores mål at lave en bedre estimering i anden iteration. </w:t>
-      </w:r>
-    </w:p>
-    <w:p>
-      <w:pPr>
-        <w:rPr>
-          <w:b/>
-        </w:rPr>
-      </w:pPr>
-      <w:r>
-        <w:rPr>
-          <w:b/>
-        </w:rPr>
+        <w:t xml:space="preserve">Efter første iteration havde vi lavet de 2 højest prioriterede user stories. Dette var mindre end vi havde estimeret, så vi valgte derefter at holde et møde og reestimere de tasks vi havde, samt de nye tasks der kom til efter mødet med kunden i slutningen af iterationen. Vi kunne se at vi både havde fejlestimeret mange tasks og fejlestimeret den tid vi havde til at arbejde med hver task. Vi gjorde det vores mål at lave en bedre estimering i anden iteration. </w:t>
+      </w:r>
+    </w:p>
+    <w:p>
+      <w:pPr>
+        <w:pStyle w:val="Heading3"/>
+      </w:pPr>
+      <w:r>
         <w:t>Logbog for iteration 1</w:t>
       </w:r>
     </w:p>
@@ -4594,11 +4557,11 @@
       <w:pPr>
         <w:pStyle w:val="Heading3"/>
       </w:pPr>
-      <w:bookmarkStart w:id="13" w:name="_Toc527101622"/>
+      <w:bookmarkStart w:id="12" w:name="_Toc527101622"/>
       <w:r>
         <w:t>fredag 12-10-2018</w:t>
       </w:r>
-      <w:bookmarkEnd w:id="13"/>
+      <w:bookmarkEnd w:id="12"/>
     </w:p>
     <w:p>
       <w:pPr>
@@ -4658,6 +4621,22 @@
     </w:p>
     <w:p>
       <w:pPr>
+        <w:pStyle w:val="Heading5"/>
+        <w:rPr>
+          <w:rFonts w:eastAsia="Times New Roman"/>
+          <w:lang w:eastAsia="da-DK"/>
+        </w:rPr>
+      </w:pPr>
+      <w:r>
+        <w:rPr>
+          <w:rFonts w:eastAsia="Times New Roman"/>
+          <w:lang w:eastAsia="da-DK"/>
+        </w:rPr>
+        <w:t>Matthias og Strunge</w:t>
+      </w:r>
+    </w:p>
+    <w:p>
+      <w:pPr>
         <w:spacing w:before="0" w:after="0" w:line="240" w:lineRule="auto"/>
         <w:rPr>
           <w:rFonts w:eastAsia="Times New Roman" w:cstheme="minorHAnsi"/>
@@ -4671,7 +4650,7 @@
           <w:color w:val="000000"/>
           <w:lang w:eastAsia="da-DK"/>
         </w:rPr>
-        <w:t>Matthias og Strunge</w:t>
+        <w:t>Lavede login css, tilføjede baggrund, logo mm. Derefter lavede vi forside css. Vi ville gerne have et flot baggrundsbillede som går igen på hele hjemmesiden. Det har vi fået tilføjet og kunden var meget tilfreds med designet på siden.</w:t>
       </w:r>
     </w:p>
     <w:p>
@@ -4683,13 +4662,21 @@
           <w:lang w:eastAsia="da-DK"/>
         </w:rPr>
       </w:pPr>
-      <w:r>
-        <w:rPr>
-          <w:rFonts w:eastAsia="Times New Roman" w:cstheme="minorHAnsi"/>
-          <w:color w:val="000000"/>
-          <w:lang w:eastAsia="da-DK"/>
-        </w:rPr>
-        <w:t>Lavede login css, tilføjede baggrund, logo mm. Derefter lavede vi forside css. Vi ville gerne have et flot baggrundsbillede som går igen på hele hjemmesiden. Det har vi fået tilføjet og kunden var meget tilfreds med designet på siden.</w:t>
+    </w:p>
+    <w:p>
+      <w:pPr>
+        <w:pStyle w:val="Heading5"/>
+        <w:rPr>
+          <w:rFonts w:eastAsia="Times New Roman"/>
+          <w:lang w:eastAsia="da-DK"/>
+        </w:rPr>
+      </w:pPr>
+      <w:r>
+        <w:rPr>
+          <w:rFonts w:eastAsia="Times New Roman"/>
+          <w:lang w:eastAsia="da-DK"/>
+        </w:rPr>
+        <w:t>Benazeer og Emil</w:t>
       </w:r>
     </w:p>
     <w:p>
@@ -4701,6 +4688,14 @@
           <w:lang w:eastAsia="da-DK"/>
         </w:rPr>
       </w:pPr>
+      <w:r>
+        <w:rPr>
+          <w:rFonts w:eastAsia="Times New Roman" w:cstheme="minorHAnsi"/>
+          <w:color w:val="000000"/>
+          <w:lang w:eastAsia="da-DK"/>
+        </w:rPr>
+        <w:t>Lavede oversigt over film, samt implementeret databasen.</w:t>
+      </w:r>
     </w:p>
     <w:p>
       <w:pPr>
@@ -4711,13 +4706,21 @@
           <w:lang w:eastAsia="da-DK"/>
         </w:rPr>
       </w:pPr>
-      <w:r>
-        <w:rPr>
-          <w:rFonts w:eastAsia="Times New Roman" w:cstheme="minorHAnsi"/>
-          <w:color w:val="000000"/>
-          <w:lang w:eastAsia="da-DK"/>
-        </w:rPr>
-        <w:t>Benazeer og Emil</w:t>
+    </w:p>
+    <w:p>
+      <w:pPr>
+        <w:pStyle w:val="Heading5"/>
+        <w:rPr>
+          <w:rFonts w:eastAsia="Times New Roman"/>
+          <w:lang w:eastAsia="da-DK"/>
+        </w:rPr>
+      </w:pPr>
+      <w:r>
+        <w:rPr>
+          <w:rFonts w:eastAsia="Times New Roman"/>
+          <w:lang w:eastAsia="da-DK"/>
+        </w:rPr>
+        <w:t>Patrick</w:t>
       </w:r>
     </w:p>
     <w:p>
@@ -4735,7 +4738,7 @@
           <w:color w:val="000000"/>
           <w:lang w:eastAsia="da-DK"/>
         </w:rPr>
-        <w:t>Lavede oversigt over film, samt implementeret databasen.</w:t>
+        <w:t>Satte server databasen op med brugere og tilladelser og fiksede de problemer der var med databasen.</w:t>
       </w:r>
     </w:p>
     <w:p>
@@ -4750,6 +4753,22 @@
     </w:p>
     <w:p>
       <w:pPr>
+        <w:pStyle w:val="Heading5"/>
+        <w:rPr>
+          <w:rFonts w:eastAsia="Times New Roman"/>
+          <w:lang w:eastAsia="da-DK"/>
+        </w:rPr>
+      </w:pPr>
+      <w:r>
+        <w:rPr>
+          <w:rFonts w:eastAsia="Times New Roman"/>
+          <w:lang w:eastAsia="da-DK"/>
+        </w:rPr>
+        <w:t>Frost og Jonas</w:t>
+      </w:r>
+    </w:p>
+    <w:p>
+      <w:pPr>
         <w:spacing w:before="0" w:after="0" w:line="240" w:lineRule="auto"/>
         <w:rPr>
           <w:rFonts w:eastAsia="Times New Roman" w:cstheme="minorHAnsi"/>
@@ -4763,70 +4782,6 @@
           <w:color w:val="000000"/>
           <w:lang w:eastAsia="da-DK"/>
         </w:rPr>
-        <w:t>Patrick</w:t>
-      </w:r>
-    </w:p>
-    <w:p>
-      <w:pPr>
-        <w:spacing w:before="0" w:after="0" w:line="240" w:lineRule="auto"/>
-        <w:rPr>
-          <w:rFonts w:eastAsia="Times New Roman" w:cstheme="minorHAnsi"/>
-          <w:color w:val="000000"/>
-          <w:lang w:eastAsia="da-DK"/>
-        </w:rPr>
-      </w:pPr>
-      <w:r>
-        <w:rPr>
-          <w:rFonts w:eastAsia="Times New Roman" w:cstheme="minorHAnsi"/>
-          <w:color w:val="000000"/>
-          <w:lang w:eastAsia="da-DK"/>
-        </w:rPr>
-        <w:t>Satte server databasen op med brugere og tilladelser og fiksede de problemer der var med databasen.</w:t>
-      </w:r>
-    </w:p>
-    <w:p>
-      <w:pPr>
-        <w:spacing w:before="0" w:after="0" w:line="240" w:lineRule="auto"/>
-        <w:rPr>
-          <w:rFonts w:eastAsia="Times New Roman" w:cstheme="minorHAnsi"/>
-          <w:color w:val="000000"/>
-          <w:lang w:eastAsia="da-DK"/>
-        </w:rPr>
-      </w:pPr>
-    </w:p>
-    <w:p>
-      <w:pPr>
-        <w:spacing w:before="0" w:after="0" w:line="240" w:lineRule="auto"/>
-        <w:rPr>
-          <w:rFonts w:eastAsia="Times New Roman" w:cstheme="minorHAnsi"/>
-          <w:color w:val="000000"/>
-          <w:lang w:eastAsia="da-DK"/>
-        </w:rPr>
-      </w:pPr>
-      <w:r>
-        <w:rPr>
-          <w:rFonts w:eastAsia="Times New Roman" w:cstheme="minorHAnsi"/>
-          <w:color w:val="000000"/>
-          <w:lang w:eastAsia="da-DK"/>
-        </w:rPr>
-        <w:t>Frost og Jonas</w:t>
-      </w:r>
-    </w:p>
-    <w:p>
-      <w:pPr>
-        <w:spacing w:before="0" w:after="0" w:line="240" w:lineRule="auto"/>
-        <w:rPr>
-          <w:rFonts w:eastAsia="Times New Roman" w:cstheme="minorHAnsi"/>
-          <w:color w:val="000000"/>
-          <w:lang w:eastAsia="da-DK"/>
-        </w:rPr>
-      </w:pPr>
-      <w:r>
-        <w:rPr>
-          <w:rFonts w:eastAsia="Times New Roman" w:cstheme="minorHAnsi"/>
-          <w:color w:val="000000"/>
-          <w:lang w:eastAsia="da-DK"/>
-        </w:rPr>
         <w:t>Vi har opdateret rapporten og arbejdet på burndown chart. Jonas (med Casper som partner) har lavet CSS på forsiden, og sørget blandt andet for at film står på række. Vi lavede også opacity på baggrundsbilledet efter login.</w:t>
       </w:r>
     </w:p>
@@ -4875,6 +4830,7 @@
     </w:p>
     <w:p>
       <w:r>
+        <w:lastRenderedPageBreak/>
         <w:t>Da vi startede anden iteration, snakkede vi med kunden og fik nogle ændringer som han mente at der skulle laves. I dette afsnit vil alle ændringer være dokumenteret. Der var ikke tilføjet nogen ny User Story.</w:t>
       </w:r>
     </w:p>
@@ -5930,23 +5886,9 @@
     </w:p>
     <w:p>
       <w:pPr>
-        <w:spacing w:before="0" w:after="0"/>
-        <w:rPr>
-          <w:rFonts w:eastAsia="Times New Roman" w:cstheme="minorHAnsi"/>
-          <w:b/>
-          <w:bCs/>
-          <w:color w:val="000000"/>
-          <w:lang w:eastAsia="da-DK"/>
-        </w:rPr>
-      </w:pPr>
-      <w:r>
-        <w:rPr>
-          <w:rFonts w:eastAsia="Times New Roman" w:cstheme="minorHAnsi"/>
-          <w:b/>
-          <w:bCs/>
-          <w:color w:val="000000"/>
-          <w:lang w:eastAsia="da-DK"/>
-        </w:rPr>
+        <w:pStyle w:val="Heading3"/>
+      </w:pPr>
+      <w:r>
         <w:t>Planlagt arbejde for anden iteration</w:t>
       </w:r>
     </w:p>
@@ -5967,6 +5909,7 @@
           <w:color w:val="000000"/>
           <w:lang w:eastAsia="da-DK"/>
         </w:rPr>
+        <w:lastRenderedPageBreak/>
         <w:t xml:space="preserve">I anden iteration planlagde vi at lave de 2 user stories der omhandlede bookings og </w:t>
       </w:r>
       <w:r>
@@ -5992,23 +5935,9 @@
     </w:p>
     <w:p>
       <w:pPr>
-        <w:spacing w:before="0" w:after="0"/>
-        <w:rPr>
-          <w:rFonts w:eastAsia="Times New Roman" w:cstheme="minorHAnsi"/>
-          <w:b/>
-          <w:bCs/>
-          <w:color w:val="000000"/>
-          <w:lang w:eastAsia="da-DK"/>
-        </w:rPr>
-      </w:pPr>
-      <w:r>
-        <w:rPr>
-          <w:rFonts w:eastAsia="Times New Roman" w:cstheme="minorHAnsi"/>
-          <w:b/>
-          <w:bCs/>
-          <w:color w:val="000000"/>
-          <w:lang w:eastAsia="da-DK"/>
-        </w:rPr>
+        <w:pStyle w:val="Heading3"/>
+      </w:pPr>
+      <w:r>
         <w:t>Færdiggjort arbejde i anden iteration</w:t>
       </w:r>
     </w:p>
@@ -6047,27 +5976,25 @@
           <w:color w:val="000000"/>
           <w:lang w:eastAsia="da-DK"/>
         </w:rPr>
-        <w:t xml:space="preserve">Tirsdag d. 16 blev vi tilbage og arbejdede efter 12, for at få lavet alt det vi skulle nå i denne iteration. Dette extraarbejde gjorde at vi kunne blive færdige med alt det arbejde vi havde planlagt fredagen efter. Dette var en mere successfuld iteration med nogle mere </w:t>
-      </w:r>
-      <w:r>
-        <w:rPr>
-          <w:rFonts w:eastAsia="Times New Roman" w:cstheme="minorHAnsi"/>
-          <w:bCs/>
-          <w:color w:val="000000"/>
-          <w:lang w:eastAsia="da-DK"/>
-        </w:rPr>
-        <w:lastRenderedPageBreak/>
-        <w:t xml:space="preserve">præcise estimater, dog havde vi ikke regnet den extra tid vi brugte tirsdag i vores estimat så vi endte med at bruge mere tid end vi havde planlagt. </w:t>
-      </w:r>
-    </w:p>
-    <w:p>
-      <w:pPr>
-        <w:rPr>
-          <w:rFonts w:eastAsia="Times New Roman" w:cstheme="minorHAnsi"/>
-          <w:color w:val="000000"/>
-          <w:lang w:eastAsia="da-DK"/>
-        </w:rPr>
-      </w:pPr>
+        <w:t xml:space="preserve">Tirsdag d. 16 blev vi tilbage og arbejdede efter 12, for at få lavet alt det vi skulle nå i denne iteration. Dette extraarbejde gjorde at vi kunne blive færdige med alt det arbejde vi havde planlagt fredagen efter. Dette var en mere successfuld iteration med nogle mere præcise estimater, dog havde vi ikke regnet den extra tid vi brugte tirsdag i vores estimat så vi endte med at bruge mere tid end vi havde planlagt. </w:t>
+      </w:r>
+    </w:p>
+    <w:p>
+      <w:pPr>
+        <w:rPr>
+          <w:rFonts w:eastAsia="Times New Roman" w:cstheme="minorHAnsi"/>
+          <w:color w:val="000000"/>
+          <w:lang w:eastAsia="da-DK"/>
+        </w:rPr>
+      </w:pPr>
+    </w:p>
+    <w:p>
+      <w:pPr>
+        <w:pStyle w:val="Heading3"/>
+      </w:pPr>
+      <w:r>
+        <w:t>Logbog for iteration 2</w:t>
+      </w:r>
     </w:p>
     <w:p>
       <w:pPr>
@@ -6088,16 +6015,15 @@
     </w:p>
     <w:p>
       <w:pPr>
-        <w:rPr>
-          <w:rFonts w:eastAsia="Times New Roman" w:cstheme="minorHAnsi"/>
-          <w:color w:val="000000"/>
-          <w:lang w:eastAsia="da-DK"/>
-        </w:rPr>
-      </w:pPr>
-      <w:r>
-        <w:rPr>
-          <w:rFonts w:eastAsia="Times New Roman" w:cstheme="minorHAnsi"/>
-          <w:color w:val="000000"/>
+        <w:pStyle w:val="Heading5"/>
+        <w:rPr>
+          <w:rFonts w:eastAsia="Times New Roman"/>
+          <w:lang w:eastAsia="da-DK"/>
+        </w:rPr>
+      </w:pPr>
+      <w:r>
+        <w:rPr>
+          <w:rFonts w:eastAsia="Times New Roman"/>
           <w:lang w:eastAsia="da-DK"/>
         </w:rPr>
         <w:t>Patrick &amp; Christian</w:t>
@@ -6122,16 +6048,15 @@
     </w:p>
     <w:p>
       <w:pPr>
-        <w:rPr>
-          <w:rFonts w:eastAsia="Times New Roman" w:cstheme="minorHAnsi"/>
-          <w:color w:val="000000"/>
-          <w:lang w:eastAsia="da-DK"/>
-        </w:rPr>
-      </w:pPr>
-      <w:r>
-        <w:rPr>
-          <w:rFonts w:eastAsia="Times New Roman" w:cstheme="minorHAnsi"/>
-          <w:color w:val="000000"/>
+        <w:pStyle w:val="Heading5"/>
+        <w:rPr>
+          <w:rFonts w:eastAsia="Times New Roman"/>
+          <w:lang w:eastAsia="da-DK"/>
+        </w:rPr>
+      </w:pPr>
+      <w:r>
+        <w:rPr>
+          <w:rFonts w:eastAsia="Times New Roman"/>
           <w:lang w:eastAsia="da-DK"/>
         </w:rPr>
         <w:t>Frost og Jonas:</w:t>
@@ -6243,16 +6168,15 @@
     </w:p>
     <w:p>
       <w:pPr>
-        <w:rPr>
-          <w:rFonts w:eastAsia="Times New Roman" w:cstheme="minorHAnsi"/>
-          <w:color w:val="000000"/>
-          <w:lang w:eastAsia="da-DK"/>
-        </w:rPr>
-      </w:pPr>
-      <w:r>
-        <w:rPr>
-          <w:rFonts w:eastAsia="Times New Roman" w:cstheme="minorHAnsi"/>
-          <w:color w:val="000000"/>
+        <w:pStyle w:val="Heading5"/>
+        <w:rPr>
+          <w:rFonts w:eastAsia="Times New Roman"/>
+          <w:lang w:eastAsia="da-DK"/>
+        </w:rPr>
+      </w:pPr>
+      <w:r>
+        <w:rPr>
+          <w:rFonts w:eastAsia="Times New Roman"/>
           <w:lang w:eastAsia="da-DK"/>
         </w:rPr>
         <w:t>Matthias og Benazeer:</w:t>
@@ -6303,18 +6227,18 @@
     </w:p>
     <w:p>
       <w:pPr>
-        <w:rPr>
-          <w:rFonts w:eastAsia="Times New Roman" w:cstheme="minorHAnsi"/>
-          <w:color w:val="000000"/>
-          <w:lang w:eastAsia="da-DK"/>
-        </w:rPr>
-      </w:pPr>
-      <w:r>
-        <w:rPr>
-          <w:rFonts w:eastAsia="Times New Roman" w:cstheme="minorHAnsi"/>
-          <w:color w:val="000000"/>
-          <w:lang w:eastAsia="da-DK"/>
-        </w:rPr>
+        <w:pStyle w:val="Heading5"/>
+        <w:rPr>
+          <w:rFonts w:eastAsia="Times New Roman"/>
+          <w:lang w:eastAsia="da-DK"/>
+        </w:rPr>
+      </w:pPr>
+      <w:r>
+        <w:rPr>
+          <w:rFonts w:eastAsia="Times New Roman"/>
+          <w:lang w:eastAsia="da-DK"/>
+        </w:rPr>
+        <w:lastRenderedPageBreak/>
         <w:t>Michael og Emil</w:t>
       </w:r>
     </w:p>
@@ -6371,16 +6295,15 @@
     </w:p>
     <w:p>
       <w:pPr>
-        <w:rPr>
-          <w:rFonts w:eastAsia="Times New Roman" w:cstheme="minorHAnsi"/>
-          <w:color w:val="000000"/>
-          <w:lang w:eastAsia="da-DK"/>
-        </w:rPr>
-      </w:pPr>
-      <w:r>
-        <w:rPr>
-          <w:rFonts w:eastAsia="Times New Roman" w:cstheme="minorHAnsi"/>
-          <w:color w:val="000000"/>
+        <w:pStyle w:val="Heading5"/>
+        <w:rPr>
+          <w:rFonts w:eastAsia="Times New Roman"/>
+          <w:lang w:eastAsia="da-DK"/>
+        </w:rPr>
+      </w:pPr>
+      <w:r>
+        <w:rPr>
+          <w:rFonts w:eastAsia="Times New Roman"/>
           <w:lang w:eastAsia="da-DK"/>
         </w:rPr>
         <w:t>Michael og Emil:</w:t>
@@ -6400,7 +6323,6 @@
           <w:color w:val="000000"/>
           <w:lang w:eastAsia="da-DK"/>
         </w:rPr>
-        <w:lastRenderedPageBreak/>
         <w:t>Vi har lavet css på opret film, og rediger film funktionerne, samt lavet en separat fil til header’en og lagt denne ind på flere af vores sider i programmet.</w:t>
       </w:r>
     </w:p>
@@ -6415,16 +6337,15 @@
     </w:p>
     <w:p>
       <w:pPr>
-        <w:rPr>
-          <w:rFonts w:eastAsia="Times New Roman" w:cstheme="minorHAnsi"/>
-          <w:color w:val="000000"/>
-          <w:lang w:eastAsia="da-DK"/>
-        </w:rPr>
-      </w:pPr>
-      <w:r>
-        <w:rPr>
-          <w:rFonts w:eastAsia="Times New Roman" w:cstheme="minorHAnsi"/>
-          <w:color w:val="000000"/>
+        <w:pStyle w:val="Heading5"/>
+        <w:rPr>
+          <w:rFonts w:eastAsia="Times New Roman"/>
+          <w:lang w:eastAsia="da-DK"/>
+        </w:rPr>
+      </w:pPr>
+      <w:r>
+        <w:rPr>
+          <w:rFonts w:eastAsia="Times New Roman"/>
           <w:lang w:eastAsia="da-DK"/>
         </w:rPr>
         <w:t>Matthias og Benazeer:</w:t>
@@ -6458,16 +6379,15 @@
     </w:p>
     <w:p>
       <w:pPr>
-        <w:rPr>
-          <w:rFonts w:eastAsia="Times New Roman" w:cstheme="minorHAnsi"/>
-          <w:color w:val="000000"/>
-          <w:lang w:eastAsia="da-DK"/>
-        </w:rPr>
-      </w:pPr>
-      <w:r>
-        <w:rPr>
-          <w:rFonts w:eastAsia="Times New Roman" w:cstheme="minorHAnsi"/>
-          <w:color w:val="000000"/>
+        <w:pStyle w:val="Heading5"/>
+        <w:rPr>
+          <w:rFonts w:eastAsia="Times New Roman"/>
+          <w:lang w:eastAsia="da-DK"/>
+        </w:rPr>
+      </w:pPr>
+      <w:r>
+        <w:rPr>
+          <w:rFonts w:eastAsia="Times New Roman"/>
           <w:lang w:eastAsia="da-DK"/>
         </w:rPr>
         <w:t>Frost og Jonas:</w:t>
@@ -6535,16 +6455,15 @@
     </w:p>
     <w:p>
       <w:pPr>
-        <w:rPr>
-          <w:rFonts w:eastAsia="Times New Roman" w:cstheme="minorHAnsi"/>
-          <w:color w:val="000000"/>
-          <w:lang w:eastAsia="da-DK"/>
-        </w:rPr>
-      </w:pPr>
-      <w:r>
-        <w:rPr>
-          <w:rFonts w:eastAsia="Times New Roman" w:cstheme="minorHAnsi"/>
-          <w:color w:val="000000"/>
+        <w:pStyle w:val="Heading5"/>
+        <w:rPr>
+          <w:rFonts w:eastAsia="Times New Roman"/>
+          <w:lang w:eastAsia="da-DK"/>
+        </w:rPr>
+      </w:pPr>
+      <w:r>
+        <w:rPr>
+          <w:rFonts w:eastAsia="Times New Roman"/>
           <w:lang w:eastAsia="da-DK"/>
         </w:rPr>
         <w:t>Patrick &amp; Christian:</w:t>
@@ -6644,6 +6563,7 @@
           <w:color w:val="000000"/>
           <w:lang w:eastAsia="da-DK"/>
         </w:rPr>
+        <w:lastRenderedPageBreak/>
         <w:t xml:space="preserve">Som administrator skal jeg kunne se en oversigt over salg af billetter for hver film: </w:t>
       </w:r>
       <w:r>
@@ -6742,7 +6662,6 @@
         </w:numPr>
       </w:pPr>
       <w:r>
-        <w:lastRenderedPageBreak/>
         <w:t>Lav salg af slik med dropdown og antal.</w:t>
       </w:r>
     </w:p>
@@ -6785,14 +6704,9 @@
     </w:p>
     <w:p>
       <w:pPr>
-        <w:rPr>
-          <w:b/>
-        </w:rPr>
-      </w:pPr>
-      <w:r>
-        <w:rPr>
-          <w:b/>
-        </w:rPr>
+        <w:pStyle w:val="Heading3"/>
+      </w:pPr>
+      <w:r>
         <w:t>Planlagt arbejde i trejde iteration</w:t>
       </w:r>
     </w:p>
@@ -6804,17 +6718,14 @@
     <w:p/>
     <w:p>
       <w:pPr>
-        <w:rPr>
-          <w:b/>
-        </w:rPr>
-      </w:pPr>
-      <w:r>
-        <w:rPr>
-          <w:b/>
-        </w:rPr>
+        <w:pStyle w:val="Heading3"/>
+      </w:pPr>
+      <w:bookmarkStart w:id="13" w:name="_GoBack"/>
+      <w:r>
         <w:t>Færdiggjort arbejde efter tredje iteration</w:t>
       </w:r>
     </w:p>
+    <w:bookmarkEnd w:id="13"/>
     <w:p/>
     <w:p/>
     <w:p/>
@@ -6833,28 +6744,18 @@
     </w:p>
     <w:p>
       <w:pPr>
-        <w:spacing w:before="0" w:after="0" w:line="240" w:lineRule="auto"/>
-        <w:rPr>
-          <w:rFonts w:eastAsia="Times New Roman" w:cstheme="minorHAnsi"/>
-          <w:b/>
-          <w:lang w:eastAsia="da-DK"/>
-        </w:rPr>
-      </w:pPr>
-      <w:r>
-        <w:rPr>
-          <w:rFonts w:eastAsia="Times New Roman" w:cstheme="minorHAnsi"/>
-          <w:b/>
-          <w:lang w:eastAsia="da-DK"/>
-        </w:rPr>
-        <w:t xml:space="preserve">Benazeer og </w:t>
-      </w:r>
-      <w:r>
-        <w:rPr>
-          <w:rFonts w:eastAsia="Times New Roman" w:cstheme="minorHAnsi"/>
-          <w:b/>
-          <w:lang w:eastAsia="da-DK"/>
-        </w:rPr>
-        <w:t xml:space="preserve">Emil </w:t>
+        <w:pStyle w:val="Heading5"/>
+        <w:rPr>
+          <w:rFonts w:eastAsia="Times New Roman"/>
+          <w:lang w:eastAsia="da-DK"/>
+        </w:rPr>
+      </w:pPr>
+      <w:r>
+        <w:rPr>
+          <w:rFonts w:eastAsia="Times New Roman"/>
+          <w:lang w:eastAsia="da-DK"/>
+        </w:rPr>
+        <w:t xml:space="preserve">Benazeer og Emil </w:t>
       </w:r>
     </w:p>
     <w:p>

</xml_diff>